<commit_message>
Diagramas de actividades (jefe de biblioteca)
Diagramas de actividades del jefe de biblioteca y modificacion de CU 15
tenia doble precondición
</commit_message>
<xml_diff>
--- a/Diseño/Equipo Susana, Erasmo, Omar, Alan.docx
+++ b/Diseño/Equipo Susana, Erasmo, Omar, Alan.docx
@@ -1,6 +1,6 @@
 
 <file path=word/document.xml><?xml version="1.0" encoding="utf-8"?>
-<w:document xmlns:wpc="http://schemas.microsoft.com/office/word/2010/wordprocessingCanvas" xmlns:cx="http://schemas.microsoft.com/office/drawing/2014/chartex" xmlns:cx1="http://schemas.microsoft.com/office/drawing/2015/9/8/chartex" xmlns:mc="http://schemas.openxmlformats.org/markup-compatibility/2006" xmlns:o="urn:schemas-microsoft-com:office:office" xmlns:r="http://schemas.openxmlformats.org/officeDocument/2006/relationships" xmlns:m="http://schemas.openxmlformats.org/officeDocument/2006/math" xmlns:v="urn:schemas-microsoft-com:vml" xmlns:wp14="http://schemas.microsoft.com/office/word/2010/wordprocessingDrawing" xmlns:wp="http://schemas.openxmlformats.org/drawingml/2006/wordprocessingDrawing" xmlns:w10="urn:schemas-microsoft-com:office:word" xmlns:w="http://schemas.openxmlformats.org/wordprocessingml/2006/main" xmlns:w14="http://schemas.microsoft.com/office/word/2010/wordml" xmlns:w15="http://schemas.microsoft.com/office/word/2012/wordml" xmlns:w16se="http://schemas.microsoft.com/office/word/2015/wordml/symex" xmlns:wpg="http://schemas.microsoft.com/office/word/2010/wordprocessingGroup" xmlns:wpi="http://schemas.microsoft.com/office/word/2010/wordprocessingInk" xmlns:wne="http://schemas.microsoft.com/office/word/2006/wordml" xmlns:wps="http://schemas.microsoft.com/office/word/2010/wordprocessingShape" mc:Ignorable="w14 w15 w16se wp14">
+<w:document xmlns:wpc="http://schemas.microsoft.com/office/word/2010/wordprocessingCanvas" xmlns:mc="http://schemas.openxmlformats.org/markup-compatibility/2006" xmlns:o="urn:schemas-microsoft-com:office:office" xmlns:r="http://schemas.openxmlformats.org/officeDocument/2006/relationships" xmlns:m="http://schemas.openxmlformats.org/officeDocument/2006/math" xmlns:v="urn:schemas-microsoft-com:vml" xmlns:wp14="http://schemas.microsoft.com/office/word/2010/wordprocessingDrawing" xmlns:wp="http://schemas.openxmlformats.org/drawingml/2006/wordprocessingDrawing" xmlns:w10="urn:schemas-microsoft-com:office:word" xmlns:w="http://schemas.openxmlformats.org/wordprocessingml/2006/main" xmlns:w14="http://schemas.microsoft.com/office/word/2010/wordml" xmlns:wpg="http://schemas.microsoft.com/office/word/2010/wordprocessingGroup" xmlns:wpi="http://schemas.microsoft.com/office/word/2010/wordprocessingInk" xmlns:wne="http://schemas.microsoft.com/office/word/2006/wordml" xmlns:wps="http://schemas.microsoft.com/office/word/2010/wordprocessingShape" mc:Ignorable="w14 wp14">
   <w:background w:color="FFFFFF"/>
   <w:body>
     <w:p>
@@ -14,7 +14,7 @@
       <w:r>
         <w:rPr>
           <w:noProof/>
-          <w:lang w:val="en-US"/>
+          <w:lang w:eastAsia="es-MX"/>
         </w:rPr>
         <w:drawing>
           <wp:anchor distT="0" distB="0" distL="114300" distR="114300" simplePos="0" relativeHeight="251656704" behindDoc="1" locked="0" layoutInCell="1" allowOverlap="1">
@@ -42,7 +42,7 @@
                     </pic:cNvPicPr>
                   </pic:nvPicPr>
                   <pic:blipFill>
-                    <a:blip r:embed="rId9" cstate="print">
+                    <a:blip r:embed="rId10" cstate="print">
                       <a:extLst>
                         <a:ext uri="{28A0092B-C50C-407E-A947-70E740481C1C}">
                           <a14:useLocalDpi xmlns:a14="http://schemas.microsoft.com/office/drawing/2010/main" val="0"/>
@@ -78,7 +78,7 @@
       <w:r>
         <w:rPr>
           <w:noProof/>
-          <w:lang w:val="en-US"/>
+          <w:lang w:eastAsia="es-MX"/>
         </w:rPr>
         <w:drawing>
           <wp:anchor distT="0" distB="0" distL="114300" distR="114300" simplePos="0" relativeHeight="251655680" behindDoc="1" locked="0" layoutInCell="1" allowOverlap="1">
@@ -106,7 +106,7 @@
                     </pic:cNvPicPr>
                   </pic:nvPicPr>
                   <pic:blipFill>
-                    <a:blip r:embed="rId10" cstate="print">
+                    <a:blip r:embed="rId11" cstate="print">
                       <a:extLst>
                         <a:ext uri="{28A0092B-C50C-407E-A947-70E740481C1C}">
                           <a14:useLocalDpi xmlns:a14="http://schemas.microsoft.com/office/drawing/2010/main" val="0"/>
@@ -347,7 +347,7 @@
       <w:r>
         <w:rPr>
           <w:noProof/>
-          <w:lang w:val="en-US"/>
+          <w:lang w:eastAsia="es-MX"/>
         </w:rPr>
         <w:drawing>
           <wp:inline distT="0" distB="0" distL="0" distR="0">
@@ -365,7 +365,7 @@
                     <pic:cNvPicPr/>
                   </pic:nvPicPr>
                   <pic:blipFill>
-                    <a:blip r:embed="rId11">
+                    <a:blip r:embed="rId12">
                       <a:extLst>
                         <a:ext uri="{28A0092B-C50C-407E-A947-70E740481C1C}">
                           <a14:useLocalDpi xmlns:a14="http://schemas.microsoft.com/office/drawing/2010/main" val="0"/>
@@ -422,7 +422,7 @@
       <w:r>
         <w:rPr>
           <w:noProof/>
-          <w:lang w:val="en-US"/>
+          <w:lang w:eastAsia="es-MX"/>
         </w:rPr>
         <w:drawing>
           <wp:inline distT="0" distB="0" distL="0" distR="0">
@@ -440,7 +440,7 @@
                     <pic:cNvPicPr/>
                   </pic:nvPicPr>
                   <pic:blipFill>
-                    <a:blip r:embed="rId12">
+                    <a:blip r:embed="rId13">
                       <a:extLst>
                         <a:ext uri="{28A0092B-C50C-407E-A947-70E740481C1C}">
                           <a14:useLocalDpi xmlns:a14="http://schemas.microsoft.com/office/drawing/2010/main" val="0"/>
@@ -473,7 +473,7 @@
       <w:r>
         <w:rPr>
           <w:noProof/>
-          <w:lang w:val="en-US"/>
+          <w:lang w:eastAsia="es-MX"/>
         </w:rPr>
         <w:drawing>
           <wp:inline distT="0" distB="0" distL="0" distR="0">
@@ -491,7 +491,7 @@
                     <pic:cNvPicPr/>
                   </pic:nvPicPr>
                   <pic:blipFill>
-                    <a:blip r:embed="rId13">
+                    <a:blip r:embed="rId14">
                       <a:extLst>
                         <a:ext uri="{28A0092B-C50C-407E-A947-70E740481C1C}">
                           <a14:useLocalDpi xmlns:a14="http://schemas.microsoft.com/office/drawing/2010/main" val="0"/>
@@ -530,7 +530,7 @@
       <w:r>
         <w:rPr>
           <w:noProof/>
-          <w:lang w:val="en-US"/>
+          <w:lang w:eastAsia="es-MX"/>
         </w:rPr>
         <w:drawing>
           <wp:inline distT="0" distB="0" distL="0" distR="0">
@@ -548,7 +548,7 @@
                     <pic:cNvPicPr/>
                   </pic:nvPicPr>
                   <pic:blipFill>
-                    <a:blip r:embed="rId14">
+                    <a:blip r:embed="rId15">
                       <a:extLst>
                         <a:ext uri="{28A0092B-C50C-407E-A947-70E740481C1C}">
                           <a14:useLocalDpi xmlns:a14="http://schemas.microsoft.com/office/drawing/2010/main" val="0"/>
@@ -580,7 +580,7 @@
       <w:r>
         <w:rPr>
           <w:noProof/>
-          <w:lang w:val="en-US"/>
+          <w:lang w:eastAsia="es-MX"/>
         </w:rPr>
         <w:drawing>
           <wp:inline distT="0" distB="0" distL="0" distR="0">
@@ -598,7 +598,7 @@
                     <pic:cNvPicPr/>
                   </pic:nvPicPr>
                   <pic:blipFill>
-                    <a:blip r:embed="rId15">
+                    <a:blip r:embed="rId16">
                       <a:extLst>
                         <a:ext uri="{28A0092B-C50C-407E-A947-70E740481C1C}">
                           <a14:useLocalDpi xmlns:a14="http://schemas.microsoft.com/office/drawing/2010/main" val="0"/>
@@ -1201,7 +1201,7 @@
       <w:r>
         <w:rPr>
           <w:noProof/>
-          <w:lang w:val="en-US"/>
+          <w:lang w:eastAsia="es-MX"/>
         </w:rPr>
         <w:lastRenderedPageBreak/>
         <w:drawing>
@@ -1230,7 +1230,7 @@
                     </pic:cNvPicPr>
                   </pic:nvPicPr>
                   <pic:blipFill>
-                    <a:blip r:embed="rId16">
+                    <a:blip r:embed="rId17">
                       <a:extLst>
                         <a:ext uri="{28A0092B-C50C-407E-A947-70E740481C1C}">
                           <a14:useLocalDpi xmlns:a14="http://schemas.microsoft.com/office/drawing/2010/main" val="0"/>
@@ -2066,7 +2066,7 @@
       <w:r>
         <w:rPr>
           <w:noProof/>
-          <w:lang w:val="en-US"/>
+          <w:lang w:eastAsia="es-MX"/>
         </w:rPr>
         <w:lastRenderedPageBreak/>
         <w:drawing>
@@ -2095,7 +2095,7 @@
                     </pic:cNvPicPr>
                   </pic:nvPicPr>
                   <pic:blipFill>
-                    <a:blip r:embed="rId17">
+                    <a:blip r:embed="rId18">
                       <a:extLst>
                         <a:ext uri="{28A0092B-C50C-407E-A947-70E740481C1C}">
                           <a14:useLocalDpi xmlns:a14="http://schemas.microsoft.com/office/drawing/2010/main" val="0"/>
@@ -2132,7 +2132,7 @@
       <w:r>
         <w:rPr>
           <w:noProof/>
-          <w:lang w:val="en-US"/>
+          <w:lang w:eastAsia="es-MX"/>
         </w:rPr>
         <w:drawing>
           <wp:anchor distT="0" distB="127000" distL="0" distR="0" simplePos="0" relativeHeight="251662336" behindDoc="0" locked="0" layoutInCell="1" allowOverlap="1" wp14:anchorId="793CF388" wp14:editId="3257B426">
@@ -2160,7 +2160,7 @@
                     </pic:cNvPicPr>
                   </pic:nvPicPr>
                   <pic:blipFill>
-                    <a:blip r:embed="rId18">
+                    <a:blip r:embed="rId19">
                       <a:extLst>
                         <a:ext uri="{28A0092B-C50C-407E-A947-70E740481C1C}">
                           <a14:useLocalDpi xmlns:a14="http://schemas.microsoft.com/office/drawing/2010/main" val="0"/>
@@ -3016,7 +3016,7 @@
       <w:r>
         <w:rPr>
           <w:noProof/>
-          <w:lang w:val="en-US"/>
+          <w:lang w:eastAsia="es-MX"/>
         </w:rPr>
         <w:lastRenderedPageBreak/>
         <w:drawing>
@@ -3045,7 +3045,7 @@
                     </pic:cNvPicPr>
                   </pic:nvPicPr>
                   <pic:blipFill>
-                    <a:blip r:embed="rId19">
+                    <a:blip r:embed="rId20">
                       <a:extLst>
                         <a:ext uri="{28A0092B-C50C-407E-A947-70E740481C1C}">
                           <a14:useLocalDpi xmlns:a14="http://schemas.microsoft.com/office/drawing/2010/main" val="0"/>
@@ -3863,6 +3863,7 @@
                 <w:sz w:val="28"/>
               </w:rPr>
             </w:pPr>
+            <w:proofErr w:type="spellStart"/>
             <w:r>
               <w:rPr>
                 <w:b/>
@@ -3870,6 +3871,7 @@
               </w:rPr>
               <w:t>Postcondición</w:t>
             </w:r>
+            <w:proofErr w:type="spellEnd"/>
           </w:p>
         </w:tc>
         <w:tc>
@@ -3913,7 +3915,7 @@
         <w:rPr>
           <w:noProof/>
           <w:sz w:val="28"/>
-          <w:lang w:val="en-US"/>
+          <w:lang w:eastAsia="es-MX"/>
         </w:rPr>
         <w:lastRenderedPageBreak/>
         <w:drawing>
@@ -3934,7 +3936,7 @@
                     </pic:cNvPicPr>
                   </pic:nvPicPr>
                   <pic:blipFill>
-                    <a:blip r:embed="rId20" cstate="print">
+                    <a:blip r:embed="rId21" cstate="print">
                       <a:extLst>
                         <a:ext uri="{28A0092B-C50C-407E-A947-70E740481C1C}">
                           <a14:useLocalDpi xmlns:a14="http://schemas.microsoft.com/office/drawing/2010/main" val="0"/>
@@ -4677,12 +4679,21 @@
                 <w:sz w:val="28"/>
               </w:rPr>
             </w:pPr>
-            <w:r>
-              <w:rPr>
-                <w:b/>
-                <w:sz w:val="28"/>
-              </w:rPr>
-              <w:t>Postcondición:</w:t>
+            <w:proofErr w:type="spellStart"/>
+            <w:r>
+              <w:rPr>
+                <w:b/>
+                <w:sz w:val="28"/>
+              </w:rPr>
+              <w:t>Postcondición</w:t>
+            </w:r>
+            <w:proofErr w:type="spellEnd"/>
+            <w:r>
+              <w:rPr>
+                <w:b/>
+                <w:sz w:val="28"/>
+              </w:rPr>
+              <w:t>:</w:t>
             </w:r>
           </w:p>
         </w:tc>
@@ -4755,7 +4766,7 @@
         <w:rPr>
           <w:noProof/>
           <w:sz w:val="28"/>
-          <w:lang w:val="en-US"/>
+          <w:lang w:eastAsia="es-MX"/>
         </w:rPr>
         <w:lastRenderedPageBreak/>
         <w:drawing>
@@ -4776,7 +4787,7 @@
                     </pic:cNvPicPr>
                   </pic:nvPicPr>
                   <pic:blipFill>
-                    <a:blip r:embed="rId21" cstate="print">
+                    <a:blip r:embed="rId22" cstate="print">
                       <a:extLst>
                         <a:ext uri="{28A0092B-C50C-407E-A947-70E740481C1C}">
                           <a14:useLocalDpi xmlns:a14="http://schemas.microsoft.com/office/drawing/2010/main" val="0"/>
@@ -5499,11 +5510,19 @@
                 <w:sz w:val="28"/>
               </w:rPr>
             </w:pPr>
-            <w:r>
-              <w:rPr>
-                <w:sz w:val="28"/>
-              </w:rPr>
-              <w:t>1.Si el sistema no pudiera conectarse con la base de datos se desplegará el mensaje de error, “error de conexión, intente más tarde”.</w:t>
+            <w:proofErr w:type="gramStart"/>
+            <w:r>
+              <w:rPr>
+                <w:sz w:val="28"/>
+              </w:rPr>
+              <w:t>1.Si</w:t>
+            </w:r>
+            <w:proofErr w:type="gramEnd"/>
+            <w:r>
+              <w:rPr>
+                <w:sz w:val="28"/>
+              </w:rPr>
+              <w:t xml:space="preserve"> el sistema no pudiera conectarse con la base de datos se desplegará el mensaje de error, “error de conexión, intente más tarde”.</w:t>
             </w:r>
           </w:p>
         </w:tc>
@@ -5588,7 +5607,7 @@
       <w:r>
         <w:rPr>
           <w:noProof/>
-          <w:lang w:val="en-US"/>
+          <w:lang w:eastAsia="es-MX"/>
         </w:rPr>
         <w:drawing>
           <wp:anchor distT="0" distB="127000" distL="0" distR="0" simplePos="0" relativeHeight="251666432" behindDoc="0" locked="0" layoutInCell="1" allowOverlap="1" wp14:anchorId="0144279C" wp14:editId="2EB02BBE">
@@ -5616,7 +5635,7 @@
                     </pic:cNvPicPr>
                   </pic:nvPicPr>
                   <pic:blipFill>
-                    <a:blip r:embed="rId22">
+                    <a:blip r:embed="rId23">
                       <a:extLst>
                         <a:ext uri="{28A0092B-C50C-407E-A947-70E740481C1C}">
                           <a14:useLocalDpi xmlns:a14="http://schemas.microsoft.com/office/drawing/2010/main" val="0"/>
@@ -6524,7 +6543,7 @@
       <w:r>
         <w:rPr>
           <w:noProof/>
-          <w:lang w:val="en-US"/>
+          <w:lang w:eastAsia="es-MX"/>
         </w:rPr>
         <w:lastRenderedPageBreak/>
         <w:drawing>
@@ -6545,7 +6564,7 @@
                     </pic:cNvPicPr>
                   </pic:nvPicPr>
                   <pic:blipFill>
-                    <a:blip r:embed="rId23" cstate="print">
+                    <a:blip r:embed="rId24" cstate="print">
                       <a:extLst>
                         <a:ext uri="{28A0092B-C50C-407E-A947-70E740481C1C}">
                           <a14:useLocalDpi xmlns:a14="http://schemas.microsoft.com/office/drawing/2010/main" val="0"/>
@@ -7278,7 +7297,7 @@
       <w:r>
         <w:rPr>
           <w:noProof/>
-          <w:lang w:val="en-US"/>
+          <w:lang w:eastAsia="es-MX"/>
         </w:rPr>
         <w:drawing>
           <wp:anchor distT="0" distB="127000" distL="0" distR="0" simplePos="0" relativeHeight="251668480" behindDoc="0" locked="0" layoutInCell="1" allowOverlap="1" wp14:anchorId="7BB7F08A" wp14:editId="5A93C72E">
@@ -7306,7 +7325,7 @@
                     </pic:cNvPicPr>
                   </pic:nvPicPr>
                   <pic:blipFill>
-                    <a:blip r:embed="rId24">
+                    <a:blip r:embed="rId25">
                       <a:extLst>
                         <a:ext uri="{28A0092B-C50C-407E-A947-70E740481C1C}">
                           <a14:useLocalDpi xmlns:a14="http://schemas.microsoft.com/office/drawing/2010/main" val="0"/>
@@ -8179,7 +8198,7 @@
       <w:r>
         <w:rPr>
           <w:noProof/>
-          <w:lang w:val="en-US"/>
+          <w:lang w:eastAsia="es-MX"/>
         </w:rPr>
         <w:drawing>
           <wp:anchor distT="0" distB="127000" distL="0" distR="0" simplePos="0" relativeHeight="251670528" behindDoc="0" locked="0" layoutInCell="1" allowOverlap="1" wp14:anchorId="49849C5B" wp14:editId="7F6F24B3">
@@ -8207,7 +8226,7 @@
                     </pic:cNvPicPr>
                   </pic:nvPicPr>
                   <pic:blipFill>
-                    <a:blip r:embed="rId25">
+                    <a:blip r:embed="rId26">
                       <a:extLst>
                         <a:ext uri="{28A0092B-C50C-407E-A947-70E740481C1C}">
                           <a14:useLocalDpi xmlns:a14="http://schemas.microsoft.com/office/drawing/2010/main" val="0"/>
@@ -8258,7 +8277,7 @@
       <w:r>
         <w:rPr>
           <w:noProof/>
-          <w:lang w:val="en-US"/>
+          <w:lang w:eastAsia="es-MX"/>
         </w:rPr>
         <w:lastRenderedPageBreak/>
         <w:drawing>
@@ -8287,7 +8306,7 @@
                     </pic:cNvPicPr>
                   </pic:nvPicPr>
                   <pic:blipFill>
-                    <a:blip r:embed="rId26">
+                    <a:blip r:embed="rId27">
                       <a:extLst>
                         <a:ext uri="{28A0092B-C50C-407E-A947-70E740481C1C}">
                           <a14:useLocalDpi xmlns:a14="http://schemas.microsoft.com/office/drawing/2010/main" val="0"/>
@@ -8324,7 +8343,7 @@
       <w:r>
         <w:rPr>
           <w:noProof/>
-          <w:lang w:val="en-US"/>
+          <w:lang w:eastAsia="es-MX"/>
         </w:rPr>
         <w:drawing>
           <wp:anchor distT="0" distB="127000" distL="0" distR="0" simplePos="0" relativeHeight="251673600" behindDoc="0" locked="0" layoutInCell="1" allowOverlap="1" wp14:anchorId="33E074B6" wp14:editId="44EA32E0">
@@ -8352,7 +8371,7 @@
                     </pic:cNvPicPr>
                   </pic:nvPicPr>
                   <pic:blipFill>
-                    <a:blip r:embed="rId27">
+                    <a:blip r:embed="rId28">
                       <a:extLst>
                         <a:ext uri="{28A0092B-C50C-407E-A947-70E740481C1C}">
                           <a14:useLocalDpi xmlns:a14="http://schemas.microsoft.com/office/drawing/2010/main" val="0"/>
@@ -8860,6 +8879,7 @@
               </w:rPr>
               <w:t xml:space="preserve">1.1 Si el USUARIO no selecciona ningún filtro de búsqueda, el sistema hará una búsqueda más extensa dentro de todos los </w:t>
             </w:r>
+            <w:proofErr w:type="spellStart"/>
             <w:r>
               <w:rPr>
                 <w:sz w:val="28"/>
@@ -8870,7 +8890,14 @@
               <w:rPr>
                 <w:sz w:val="28"/>
               </w:rPr>
-              <w:t>es que coincidan con los criterios de búsqueda.</w:t>
+              <w:t>es</w:t>
+            </w:r>
+            <w:proofErr w:type="spellEnd"/>
+            <w:r>
+              <w:rPr>
+                <w:sz w:val="28"/>
+              </w:rPr>
+              <w:t xml:space="preserve"> que coincidan con los criterios de búsqueda.</w:t>
             </w:r>
           </w:p>
         </w:tc>
@@ -9047,6 +9074,7 @@
                 <w:sz w:val="28"/>
               </w:rPr>
             </w:pPr>
+            <w:proofErr w:type="spellStart"/>
             <w:r>
               <w:rPr>
                 <w:b/>
@@ -9054,6 +9082,7 @@
               </w:rPr>
               <w:t>Postcondición</w:t>
             </w:r>
+            <w:proofErr w:type="spellEnd"/>
           </w:p>
         </w:tc>
         <w:tc>
@@ -9108,7 +9137,7 @@
         <w:rPr>
           <w:noProof/>
           <w:sz w:val="28"/>
-          <w:lang w:val="en-US"/>
+          <w:lang w:eastAsia="es-MX"/>
         </w:rPr>
         <w:drawing>
           <wp:inline distT="0" distB="0" distL="0" distR="0" wp14:anchorId="674C73D1" wp14:editId="7B0410F5">
@@ -9128,7 +9157,7 @@
                     </pic:cNvPicPr>
                   </pic:nvPicPr>
                   <pic:blipFill>
-                    <a:blip r:embed="rId28" cstate="print">
+                    <a:blip r:embed="rId29" cstate="print">
                       <a:extLst>
                         <a:ext uri="{28A0092B-C50C-407E-A947-70E740481C1C}">
                           <a14:useLocalDpi xmlns:a14="http://schemas.microsoft.com/office/drawing/2010/main" val="0"/>
@@ -9642,6 +9671,7 @@
               </w:rPr>
               <w:t xml:space="preserve">ES solicitados y la cantidad, además de un formulario para que envíe el costo por los </w:t>
             </w:r>
+            <w:proofErr w:type="spellStart"/>
             <w:r>
               <w:rPr>
                 <w:sz w:val="28"/>
@@ -9652,7 +9682,14 @@
               <w:rPr>
                 <w:sz w:val="28"/>
               </w:rPr>
-              <w:t>es.</w:t>
+              <w:t>es</w:t>
+            </w:r>
+            <w:proofErr w:type="spellEnd"/>
+            <w:r>
+              <w:rPr>
+                <w:sz w:val="28"/>
+              </w:rPr>
+              <w:t>.</w:t>
             </w:r>
           </w:p>
           <w:p>
@@ -9941,6 +9978,7 @@
                 <w:sz w:val="28"/>
               </w:rPr>
             </w:pPr>
+            <w:proofErr w:type="spellStart"/>
             <w:r>
               <w:rPr>
                 <w:b/>
@@ -9948,6 +9986,7 @@
               </w:rPr>
               <w:t>Postcondición</w:t>
             </w:r>
+            <w:proofErr w:type="spellEnd"/>
           </w:p>
         </w:tc>
         <w:tc>
@@ -10005,7 +10044,7 @@
         <w:rPr>
           <w:noProof/>
           <w:sz w:val="28"/>
-          <w:lang w:val="en-US"/>
+          <w:lang w:eastAsia="es-MX"/>
         </w:rPr>
         <w:drawing>
           <wp:inline distT="0" distB="0" distL="0" distR="0" wp14:anchorId="1E8017BA" wp14:editId="331AEA9A">
@@ -10023,7 +10062,7 @@
                     <pic:cNvPicPr/>
                   </pic:nvPicPr>
                   <pic:blipFill>
-                    <a:blip r:embed="rId29">
+                    <a:blip r:embed="rId30">
                       <a:extLst>
                         <a:ext uri="{28A0092B-C50C-407E-A947-70E740481C1C}">
                           <a14:useLocalDpi xmlns:a14="http://schemas.microsoft.com/office/drawing/2010/main" val="0"/>
@@ -10686,6 +10725,7 @@
                 <w:sz w:val="28"/>
               </w:rPr>
             </w:pPr>
+            <w:proofErr w:type="spellStart"/>
             <w:r>
               <w:rPr>
                 <w:b/>
@@ -10693,6 +10733,7 @@
               </w:rPr>
               <w:t>Postcondición</w:t>
             </w:r>
+            <w:proofErr w:type="spellEnd"/>
           </w:p>
         </w:tc>
         <w:tc>
@@ -10738,7 +10779,7 @@
         <w:rPr>
           <w:noProof/>
           <w:sz w:val="28"/>
-          <w:lang w:val="en-US"/>
+          <w:lang w:eastAsia="es-MX"/>
         </w:rPr>
         <w:drawing>
           <wp:inline distT="0" distB="0" distL="0" distR="0" wp14:anchorId="7CD7AABA" wp14:editId="78BD9BA0">
@@ -10756,7 +10797,7 @@
                     <pic:cNvPicPr/>
                   </pic:nvPicPr>
                   <pic:blipFill>
-                    <a:blip r:embed="rId30">
+                    <a:blip r:embed="rId31">
                       <a:extLst>
                         <a:ext uri="{28A0092B-C50C-407E-A947-70E740481C1C}">
                           <a14:useLocalDpi xmlns:a14="http://schemas.microsoft.com/office/drawing/2010/main" val="0"/>
@@ -11409,6 +11450,7 @@
                 <w:sz w:val="28"/>
               </w:rPr>
             </w:pPr>
+            <w:proofErr w:type="spellStart"/>
             <w:r>
               <w:rPr>
                 <w:b/>
@@ -11417,6 +11459,7 @@
               <w:lastRenderedPageBreak/>
               <w:t>Postcondición</w:t>
             </w:r>
+            <w:proofErr w:type="spellEnd"/>
           </w:p>
         </w:tc>
         <w:tc>
@@ -11474,7 +11517,7 @@
         <w:rPr>
           <w:noProof/>
           <w:sz w:val="28"/>
-          <w:lang w:val="en-US"/>
+          <w:lang w:eastAsia="es-MX"/>
         </w:rPr>
         <w:drawing>
           <wp:inline distT="0" distB="0" distL="0" distR="0" wp14:anchorId="0A4C3CCC" wp14:editId="29C52392">
@@ -11492,7 +11535,7 @@
                     <pic:cNvPicPr/>
                   </pic:nvPicPr>
                   <pic:blipFill>
-                    <a:blip r:embed="rId31">
+                    <a:blip r:embed="rId32">
                       <a:extLst>
                         <a:ext uri="{28A0092B-C50C-407E-A947-70E740481C1C}">
                           <a14:useLocalDpi xmlns:a14="http://schemas.microsoft.com/office/drawing/2010/main" val="0"/>
@@ -11897,115 +11940,6 @@
       </w:tr>
       <w:tr>
         <w:trPr>
-          <w:trHeight w:val="735"/>
-        </w:trPr>
-        <w:tc>
-          <w:tcPr>
-            <w:tcW w:w="1951" w:type="dxa"/>
-            <w:tcBorders>
-              <w:right w:val="single" w:sz="4" w:space="0" w:color="auto"/>
-            </w:tcBorders>
-            <w:shd w:val="clear" w:color="auto" w:fill="D0CECE" w:themeFill="background2" w:themeFillShade="E6"/>
-            <w:vAlign w:val="center"/>
-          </w:tcPr>
-          <w:p>
-            <w:pPr>
-              <w:spacing w:after="0" w:line="240" w:lineRule="auto"/>
-              <w:jc w:val="center"/>
-              <w:rPr>
-                <w:b/>
-                <w:sz w:val="28"/>
-              </w:rPr>
-            </w:pPr>
-            <w:r>
-              <w:rPr>
-                <w:b/>
-                <w:sz w:val="28"/>
-              </w:rPr>
-              <w:t>Precondición</w:t>
-            </w:r>
-          </w:p>
-        </w:tc>
-        <w:tc>
-          <w:tcPr>
-            <w:tcW w:w="6982" w:type="dxa"/>
-            <w:tcBorders>
-              <w:left w:val="single" w:sz="4" w:space="0" w:color="auto"/>
-            </w:tcBorders>
-          </w:tcPr>
-          <w:p>
-            <w:pPr>
-              <w:pStyle w:val="Prrafodelista1"/>
-              <w:numPr>
-                <w:ilvl w:val="0"/>
-                <w:numId w:val="33"/>
-              </w:numPr>
-              <w:spacing w:after="0" w:line="240" w:lineRule="auto"/>
-              <w:rPr>
-                <w:sz w:val="28"/>
-              </w:rPr>
-            </w:pPr>
-            <w:r>
-              <w:rPr>
-                <w:sz w:val="28"/>
-              </w:rPr>
-              <w:t>Iniciar sesión en el sistema.</w:t>
-            </w:r>
-          </w:p>
-          <w:p>
-            <w:pPr>
-              <w:pStyle w:val="Prrafodelista1"/>
-              <w:numPr>
-                <w:ilvl w:val="0"/>
-                <w:numId w:val="33"/>
-              </w:numPr>
-              <w:spacing w:after="0" w:line="240" w:lineRule="auto"/>
-              <w:rPr>
-                <w:sz w:val="28"/>
-              </w:rPr>
-            </w:pPr>
-            <w:r>
-              <w:rPr>
-                <w:sz w:val="28"/>
-              </w:rPr>
-              <w:t xml:space="preserve">Que el </w:t>
-            </w:r>
-            <w:r>
-              <w:rPr>
-                <w:sz w:val="28"/>
-              </w:rPr>
-              <w:t>MATERIAL</w:t>
-            </w:r>
-            <w:r>
-              <w:rPr>
-                <w:sz w:val="28"/>
-              </w:rPr>
-              <w:t xml:space="preserve"> esté en el sistema.</w:t>
-            </w:r>
-          </w:p>
-          <w:p>
-            <w:pPr>
-              <w:pStyle w:val="Prrafodelista1"/>
-              <w:numPr>
-                <w:ilvl w:val="0"/>
-                <w:numId w:val="33"/>
-              </w:numPr>
-              <w:spacing w:after="0" w:line="240" w:lineRule="auto"/>
-              <w:rPr>
-                <w:sz w:val="28"/>
-              </w:rPr>
-            </w:pPr>
-            <w:r>
-              <w:rPr>
-                <w:sz w:val="28"/>
-              </w:rPr>
-              <w:t>Que el USUARIO que solicita el préstamo exista en el sistema.</w:t>
-            </w:r>
-          </w:p>
-        </w:tc>
-      </w:tr>
-      <w:tr>
-        <w:trPr>
           <w:trHeight w:val="6864"/>
         </w:trPr>
         <w:tc>
@@ -12028,7 +11962,6 @@
                 <w:b/>
                 <w:sz w:val="28"/>
               </w:rPr>
-              <w:lastRenderedPageBreak/>
               <w:t>Flujo normal</w:t>
             </w:r>
           </w:p>
@@ -12053,7 +11986,19 @@
               <w:rPr>
                 <w:sz w:val="28"/>
               </w:rPr>
-              <w:t xml:space="preserve">En la pantalla de solicita cotización de </w:t>
+              <w:t>En la pantalla de solicita</w:t>
+            </w:r>
+            <w:r>
+              <w:rPr>
+                <w:sz w:val="28"/>
+              </w:rPr>
+              <w:t>r</w:t>
+            </w:r>
+            <w:r>
+              <w:rPr>
+                <w:sz w:val="28"/>
+              </w:rPr>
+              <w:t xml:space="preserve"> cotización de </w:t>
             </w:r>
             <w:r>
               <w:rPr>
@@ -12086,6 +12031,8 @@
               </w:rPr>
               <w:t>El USUARIO selecciona la opción “verificar presupuesto”.</w:t>
             </w:r>
+            <w:bookmarkStart w:id="1" w:name="_GoBack"/>
+            <w:bookmarkEnd w:id="1"/>
           </w:p>
           <w:p>
             <w:pPr>
@@ -12201,6 +12148,7 @@
                 <w:b/>
                 <w:sz w:val="28"/>
               </w:rPr>
+              <w:lastRenderedPageBreak/>
               <w:t>Flujos alterno</w:t>
             </w:r>
           </w:p>
@@ -12407,6 +12355,7 @@
                 <w:sz w:val="28"/>
               </w:rPr>
             </w:pPr>
+            <w:proofErr w:type="spellStart"/>
             <w:r>
               <w:rPr>
                 <w:b/>
@@ -12414,6 +12363,7 @@
               </w:rPr>
               <w:t>Postcondición</w:t>
             </w:r>
+            <w:proofErr w:type="spellEnd"/>
           </w:p>
         </w:tc>
         <w:tc>
@@ -12471,7 +12421,7 @@
         <w:rPr>
           <w:noProof/>
           <w:sz w:val="28"/>
-          <w:lang w:val="en-US"/>
+          <w:lang w:eastAsia="es-MX"/>
         </w:rPr>
         <w:lastRenderedPageBreak/>
         <w:drawing>
@@ -12490,7 +12440,7 @@
                     <pic:cNvPicPr/>
                   </pic:nvPicPr>
                   <pic:blipFill>
-                    <a:blip r:embed="rId32">
+                    <a:blip r:embed="rId33">
                       <a:extLst>
                         <a:ext uri="{28A0092B-C50C-407E-A947-70E740481C1C}">
                           <a14:useLocalDpi xmlns:a14="http://schemas.microsoft.com/office/drawing/2010/main" val="0"/>
@@ -12520,7 +12470,7 @@
         <w:rPr>
           <w:noProof/>
           <w:sz w:val="28"/>
-          <w:lang w:val="en-US"/>
+          <w:lang w:eastAsia="es-MX"/>
         </w:rPr>
         <w:drawing>
           <wp:inline distT="0" distB="0" distL="0" distR="0" wp14:anchorId="203C0D6D" wp14:editId="3ADBD927">
@@ -12538,7 +12488,7 @@
                     <pic:cNvPicPr/>
                   </pic:nvPicPr>
                   <pic:blipFill>
-                    <a:blip r:embed="rId33">
+                    <a:blip r:embed="rId34">
                       <a:extLst>
                         <a:ext uri="{28A0092B-C50C-407E-A947-70E740481C1C}">
                           <a14:useLocalDpi xmlns:a14="http://schemas.microsoft.com/office/drawing/2010/main" val="0"/>
@@ -13183,11 +13133,19 @@
                 <w:sz w:val="28"/>
               </w:rPr>
             </w:pPr>
-            <w:r>
-              <w:rPr>
-                <w:sz w:val="28"/>
-              </w:rPr>
-              <w:t>n, el sistema notifica al USUARIO mediante un mensaje.</w:t>
+            <w:proofErr w:type="gramStart"/>
+            <w:r>
+              <w:rPr>
+                <w:sz w:val="28"/>
+              </w:rPr>
+              <w:t>n</w:t>
+            </w:r>
+            <w:proofErr w:type="gramEnd"/>
+            <w:r>
+              <w:rPr>
+                <w:sz w:val="28"/>
+              </w:rPr>
+              <w:t>, el sistema notifica al USUARIO mediante un mensaje.</w:t>
             </w:r>
           </w:p>
           <w:p>
@@ -13292,12 +13250,14 @@
                 <w:sz w:val="28"/>
               </w:rPr>
             </w:pPr>
+            <w:proofErr w:type="spellStart"/>
             <w:r>
               <w:rPr>
                 <w:sz w:val="28"/>
               </w:rPr>
               <w:t>Postcondición</w:t>
             </w:r>
+            <w:proofErr w:type="spellEnd"/>
           </w:p>
         </w:tc>
         <w:tc>
@@ -13369,7 +13329,7 @@
         <w:rPr>
           <w:noProof/>
           <w:sz w:val="28"/>
-          <w:lang w:val="en-US"/>
+          <w:lang w:eastAsia="es-MX"/>
         </w:rPr>
         <w:lastRenderedPageBreak/>
         <w:drawing>
@@ -13388,7 +13348,7 @@
                     <pic:cNvPicPr/>
                   </pic:nvPicPr>
                   <pic:blipFill>
-                    <a:blip r:embed="rId34">
+                    <a:blip r:embed="rId35">
                       <a:extLst>
                         <a:ext uri="{28A0092B-C50C-407E-A947-70E740481C1C}">
                           <a14:useLocalDpi xmlns:a14="http://schemas.microsoft.com/office/drawing/2010/main" val="0"/>
@@ -14185,6 +14145,7 @@
                 <w:sz w:val="28"/>
               </w:rPr>
             </w:pPr>
+            <w:proofErr w:type="spellStart"/>
             <w:r>
               <w:rPr>
                 <w:b/>
@@ -14192,6 +14153,7 @@
               </w:rPr>
               <w:t>Postcondición</w:t>
             </w:r>
+            <w:proofErr w:type="spellEnd"/>
           </w:p>
         </w:tc>
         <w:tc>
@@ -14777,7 +14739,14 @@
               <w:rPr>
                 <w:sz w:val="28"/>
               </w:rPr>
-              <w:t xml:space="preserve">El sistema enviará un mensaje en pantalla de “ </w:t>
+              <w:t xml:space="preserve">El sistema enviará un mensaje en pantalla de </w:t>
+            </w:r>
+            <w:proofErr w:type="gramStart"/>
+            <w:r>
+              <w:rPr>
+                <w:sz w:val="28"/>
+              </w:rPr>
+              <w:t xml:space="preserve">“ </w:t>
             </w:r>
             <w:r>
               <w:rPr>
@@ -14785,6 +14754,7 @@
               </w:rPr>
               <w:t>MATERIAL</w:t>
             </w:r>
+            <w:proofErr w:type="gramEnd"/>
             <w:r>
               <w:rPr>
                 <w:sz w:val="28"/>
@@ -15156,12 +15126,21 @@
                 <w:sz w:val="28"/>
               </w:rPr>
             </w:pPr>
-            <w:r>
-              <w:rPr>
-                <w:b/>
-                <w:sz w:val="28"/>
-              </w:rPr>
-              <w:t>Postcondición:</w:t>
+            <w:proofErr w:type="spellStart"/>
+            <w:r>
+              <w:rPr>
+                <w:b/>
+                <w:sz w:val="28"/>
+              </w:rPr>
+              <w:t>Postcondición</w:t>
+            </w:r>
+            <w:proofErr w:type="spellEnd"/>
+            <w:r>
+              <w:rPr>
+                <w:b/>
+                <w:sz w:val="28"/>
+              </w:rPr>
+              <w:t>:</w:t>
             </w:r>
           </w:p>
         </w:tc>
@@ -15766,7 +15745,21 @@
               <w:rPr>
                 <w:sz w:val="28"/>
               </w:rPr>
-              <w:t xml:space="preserve">El sistema enviará un mensaje en pantalla de “ se ha guardado el </w:t>
+              <w:t xml:space="preserve">El sistema enviará un mensaje en pantalla de </w:t>
+            </w:r>
+            <w:proofErr w:type="gramStart"/>
+            <w:r>
+              <w:rPr>
+                <w:sz w:val="28"/>
+              </w:rPr>
+              <w:t>“ se</w:t>
+            </w:r>
+            <w:proofErr w:type="gramEnd"/>
+            <w:r>
+              <w:rPr>
+                <w:sz w:val="28"/>
+              </w:rPr>
+              <w:t xml:space="preserve"> ha guardado el </w:t>
             </w:r>
             <w:r>
               <w:rPr>
@@ -16064,12 +16057,21 @@
                 <w:sz w:val="28"/>
               </w:rPr>
             </w:pPr>
-            <w:r>
-              <w:rPr>
-                <w:b/>
-                <w:sz w:val="28"/>
-              </w:rPr>
-              <w:t>Postcondición:</w:t>
+            <w:proofErr w:type="spellStart"/>
+            <w:r>
+              <w:rPr>
+                <w:b/>
+                <w:sz w:val="28"/>
+              </w:rPr>
+              <w:t>Postcondición</w:t>
+            </w:r>
+            <w:proofErr w:type="spellEnd"/>
+            <w:r>
+              <w:rPr>
+                <w:b/>
+                <w:sz w:val="28"/>
+              </w:rPr>
+              <w:t>:</w:t>
             </w:r>
           </w:p>
         </w:tc>
@@ -17151,12 +17153,21 @@
                 <w:sz w:val="28"/>
               </w:rPr>
             </w:pPr>
-            <w:r>
-              <w:rPr>
-                <w:b/>
-                <w:sz w:val="28"/>
-              </w:rPr>
-              <w:t>Postcondición:</w:t>
+            <w:proofErr w:type="spellStart"/>
+            <w:r>
+              <w:rPr>
+                <w:b/>
+                <w:sz w:val="28"/>
+              </w:rPr>
+              <w:t>Postcondición</w:t>
+            </w:r>
+            <w:proofErr w:type="spellEnd"/>
+            <w:r>
+              <w:rPr>
+                <w:b/>
+                <w:sz w:val="28"/>
+              </w:rPr>
+              <w:t>:</w:t>
             </w:r>
           </w:p>
         </w:tc>
@@ -17370,25 +17381,7 @@
               <w:rPr>
                 <w:sz w:val="28"/>
               </w:rPr>
-              <w:t>El USUARIO podrá actualizar los datos de</w:t>
-            </w:r>
-            <w:r>
-              <w:rPr>
-                <w:sz w:val="28"/>
-              </w:rPr>
-              <w:t xml:space="preserve"> un </w:t>
-            </w:r>
-            <w:r>
-              <w:rPr>
-                <w:sz w:val="28"/>
-              </w:rPr>
-              <w:t>M</w:t>
-            </w:r>
-            <w:r>
-              <w:rPr>
-                <w:sz w:val="28"/>
-              </w:rPr>
-              <w:t>ATERIAL.</w:t>
+              <w:t>El USUARIO podrá actualizar los datos de un MATERIAL.</w:t>
             </w:r>
           </w:p>
         </w:tc>
@@ -17581,13 +17574,7 @@
               <w:rPr>
                 <w:sz w:val="28"/>
               </w:rPr>
-              <w:t xml:space="preserve">El usuario </w:t>
-            </w:r>
-            <w:r>
-              <w:rPr>
-                <w:sz w:val="28"/>
-              </w:rPr>
-              <w:t>hace la búsqueda del MATERIAL que va a actualizar.</w:t>
+              <w:t>El usuario hace la búsqueda del MATERIAL que va a actualizar.</w:t>
             </w:r>
           </w:p>
           <w:p>
@@ -17606,13 +17593,7 @@
               <w:rPr>
                 <w:sz w:val="28"/>
               </w:rPr>
-              <w:t xml:space="preserve">El sistema despliega </w:t>
-            </w:r>
-            <w:r>
-              <w:rPr>
-                <w:sz w:val="28"/>
-              </w:rPr>
-              <w:t>la información del MATERIAL que coincidió con la búsqueda.</w:t>
+              <w:t>El sistema despliega la información del MATERIAL que coincidió con la búsqueda.</w:t>
             </w:r>
           </w:p>
           <w:p>
@@ -17631,13 +17612,7 @@
               <w:rPr>
                 <w:sz w:val="28"/>
               </w:rPr>
-              <w:t>El usuario selecciona la opción “Actualizar MATERIAL” que está junto a la información del material</w:t>
-            </w:r>
-            <w:r>
-              <w:rPr>
-                <w:sz w:val="28"/>
-              </w:rPr>
-              <w:t>.</w:t>
+              <w:t>El usuario selecciona la opción “Actualizar MATERIAL” que está junto a la información del material.</w:t>
             </w:r>
           </w:p>
           <w:p>
@@ -17656,13 +17631,7 @@
               <w:rPr>
                 <w:sz w:val="28"/>
               </w:rPr>
-              <w:t>El sis</w:t>
-            </w:r>
-            <w:r>
-              <w:rPr>
-                <w:sz w:val="28"/>
-              </w:rPr>
-              <w:t>tema despliega</w:t>
+              <w:t>El sistema despliega</w:t>
             </w:r>
             <w:r>
               <w:rPr>
@@ -17674,19 +17643,7 @@
               <w:rPr>
                 <w:sz w:val="28"/>
               </w:rPr>
-              <w:t xml:space="preserve"> </w:t>
-            </w:r>
-            <w:r>
-              <w:rPr>
-                <w:sz w:val="28"/>
-              </w:rPr>
-              <w:t>formulario con los datos del MATERIAL</w:t>
-            </w:r>
-            <w:r>
-              <w:rPr>
-                <w:sz w:val="28"/>
-              </w:rPr>
-              <w:t xml:space="preserve"> en campos editables</w:t>
+              <w:t xml:space="preserve"> formulario con los datos del MATERIAL en campos editables</w:t>
             </w:r>
             <w:r>
               <w:rPr>
@@ -17748,19 +17705,7 @@
               <w:rPr>
                 <w:sz w:val="28"/>
               </w:rPr>
-              <w:t xml:space="preserve">El sistema muestra una ventana para </w:t>
-            </w:r>
-            <w:r>
-              <w:rPr>
-                <w:sz w:val="28"/>
-              </w:rPr>
-              <w:t>confirmar o cancelar la actualización del MATERIAL</w:t>
-            </w:r>
-            <w:r>
-              <w:rPr>
-                <w:sz w:val="28"/>
-              </w:rPr>
-              <w:t>.</w:t>
+              <w:t>El sistema muestra una ventana para confirmar o cancelar la actualización del MATERIAL.</w:t>
             </w:r>
           </w:p>
           <w:p>
@@ -17779,13 +17724,7 @@
               <w:rPr>
                 <w:sz w:val="28"/>
               </w:rPr>
-              <w:t xml:space="preserve">El usuario </w:t>
-            </w:r>
-            <w:r>
-              <w:rPr>
-                <w:sz w:val="28"/>
-              </w:rPr>
-              <w:t>selecciona la opción confirmar actualización.</w:t>
+              <w:t>El usuario selecciona la opción confirmar actualización.</w:t>
             </w:r>
           </w:p>
           <w:p>
@@ -17804,13 +17743,7 @@
               <w:rPr>
                 <w:sz w:val="28"/>
               </w:rPr>
-              <w:t xml:space="preserve">El sistema muestra en pantalla </w:t>
-            </w:r>
-            <w:r>
-              <w:rPr>
-                <w:sz w:val="28"/>
-              </w:rPr>
-              <w:t>la información del MATERIAL después de haber sido actualizada.</w:t>
+              <w:t>El sistema muestra en pantalla la información del MATERIAL después de haber sido actualizada.</w:t>
             </w:r>
           </w:p>
           <w:p>
@@ -17829,19 +17762,7 @@
               <w:rPr>
                 <w:sz w:val="28"/>
               </w:rPr>
-              <w:t>El sistema ma</w:t>
-            </w:r>
-            <w:r>
-              <w:rPr>
-                <w:sz w:val="28"/>
-              </w:rPr>
-              <w:t>nda un mensaje de MATERIAL actualizado</w:t>
-            </w:r>
-            <w:r>
-              <w:rPr>
-                <w:sz w:val="28"/>
-              </w:rPr>
-              <w:t xml:space="preserve"> exitosamente. </w:t>
+              <w:t xml:space="preserve">El sistema manda un mensaje de MATERIAL actualizado exitosamente. </w:t>
             </w:r>
           </w:p>
           <w:p>
@@ -17914,13 +17835,7 @@
               <w:rPr>
                 <w:sz w:val="28"/>
               </w:rPr>
-              <w:t>TERIA</w:t>
-            </w:r>
-            <w:r>
-              <w:rPr>
-                <w:sz w:val="28"/>
-              </w:rPr>
-              <w:t>L o editorial del MATERIAL, si el sistema no encuentra coincidencias el usuario podrá seleccionar la opción Registrar material, esto extiende al caso de uso Registrar MATERIAL.</w:t>
+              <w:t>TERIAL o editorial del MATERIAL, si el sistema no encuentra coincidencias el usuario podrá seleccionar la opción Registrar material, esto extiende al caso de uso Registrar MATERIAL.</w:t>
             </w:r>
           </w:p>
           <w:p>
@@ -17952,25 +17867,7 @@
               <w:rPr>
                 <w:sz w:val="28"/>
               </w:rPr>
-              <w:t>7</w:t>
-            </w:r>
-            <w:r>
-              <w:rPr>
-                <w:sz w:val="28"/>
-              </w:rPr>
-              <w:t>.1 El usuario selecciona la opció</w:t>
-            </w:r>
-            <w:r>
-              <w:rPr>
-                <w:sz w:val="28"/>
-              </w:rPr>
-              <w:t>n cancelar actualización</w:t>
-            </w:r>
-            <w:r>
-              <w:rPr>
-                <w:sz w:val="28"/>
-              </w:rPr>
-              <w:t>, el sistema vuelve a iniciar este caso de uso.</w:t>
+              <w:t>7.1 El usuario selecciona la opción cancelar actualización, el sistema vuelve a iniciar este caso de uso.</w:t>
             </w:r>
           </w:p>
         </w:tc>
@@ -18155,12 +18052,21 @@
                 <w:sz w:val="28"/>
               </w:rPr>
             </w:pPr>
-            <w:r>
-              <w:rPr>
-                <w:b/>
-                <w:sz w:val="28"/>
-              </w:rPr>
-              <w:t>Postcondición:</w:t>
+            <w:proofErr w:type="spellStart"/>
+            <w:r>
+              <w:rPr>
+                <w:b/>
+                <w:sz w:val="28"/>
+              </w:rPr>
+              <w:t>Postcondición</w:t>
+            </w:r>
+            <w:proofErr w:type="spellEnd"/>
+            <w:r>
+              <w:rPr>
+                <w:b/>
+                <w:sz w:val="28"/>
+              </w:rPr>
+              <w:t>:</w:t>
             </w:r>
           </w:p>
         </w:tc>
@@ -18187,19 +18093,7 @@
               <w:rPr>
                 <w:sz w:val="28"/>
               </w:rPr>
-              <w:t>actualiza un</w:t>
-            </w:r>
-            <w:r>
-              <w:rPr>
-                <w:sz w:val="28"/>
-              </w:rPr>
-              <w:t xml:space="preserve"> MATERIAL</w:t>
-            </w:r>
-            <w:r>
-              <w:rPr>
-                <w:sz w:val="28"/>
-              </w:rPr>
-              <w:t xml:space="preserve"> existente.</w:t>
+              <w:t>actualiza un MATERIAL existente.</w:t>
             </w:r>
           </w:p>
         </w:tc>
@@ -18378,13 +18272,7 @@
               <w:rPr>
                 <w:sz w:val="28"/>
               </w:rPr>
-              <w:t>El USUARIO podrá a</w:t>
-            </w:r>
-            <w:r>
-              <w:rPr>
-                <w:sz w:val="28"/>
-              </w:rPr>
-              <w:t>gregar ejemplares a un MATERIAL registrado.</w:t>
+              <w:t>El USUARIO podrá agregar ejemplares a un MATERIAL registrado.</w:t>
             </w:r>
           </w:p>
         </w:tc>
@@ -18577,19 +18465,7 @@
               <w:rPr>
                 <w:sz w:val="28"/>
               </w:rPr>
-              <w:t xml:space="preserve">El usuario hace la búsqueda del </w:t>
-            </w:r>
-            <w:r>
-              <w:rPr>
-                <w:sz w:val="28"/>
-              </w:rPr>
-              <w:t>MATERIAL al que desea agregar ejemplares</w:t>
-            </w:r>
-            <w:r>
-              <w:rPr>
-                <w:sz w:val="28"/>
-              </w:rPr>
-              <w:t>.</w:t>
+              <w:t>El usuario hace la búsqueda del MATERIAL al que desea agregar ejemplares.</w:t>
             </w:r>
           </w:p>
           <w:p>
@@ -18691,8 +18567,6 @@
               </w:rPr>
               <w:t>selecciona el número de ejemplares que va a agregar y selecciona la opción Agregar ejemplares</w:t>
             </w:r>
-            <w:bookmarkStart w:id="1" w:name="_GoBack"/>
-            <w:bookmarkEnd w:id="1"/>
             <w:r>
               <w:rPr>
                 <w:sz w:val="28"/>
@@ -19098,12 +18972,21 @@
                 <w:sz w:val="28"/>
               </w:rPr>
             </w:pPr>
-            <w:r>
-              <w:rPr>
-                <w:b/>
-                <w:sz w:val="28"/>
-              </w:rPr>
-              <w:t>Postcondición:</w:t>
+            <w:proofErr w:type="spellStart"/>
+            <w:r>
+              <w:rPr>
+                <w:b/>
+                <w:sz w:val="28"/>
+              </w:rPr>
+              <w:t>Postcondición</w:t>
+            </w:r>
+            <w:proofErr w:type="spellEnd"/>
+            <w:r>
+              <w:rPr>
+                <w:b/>
+                <w:sz w:val="28"/>
+              </w:rPr>
+              <w:t>:</w:t>
             </w:r>
           </w:p>
         </w:tc>
@@ -19219,7 +19102,7 @@
 </file>
 
 <file path=word/endnotes.xml><?xml version="1.0" encoding="utf-8"?>
-<w:endnotes xmlns:wpc="http://schemas.microsoft.com/office/word/2010/wordprocessingCanvas" xmlns:cx="http://schemas.microsoft.com/office/drawing/2014/chartex" xmlns:cx1="http://schemas.microsoft.com/office/drawing/2015/9/8/chartex" xmlns:mc="http://schemas.openxmlformats.org/markup-compatibility/2006" xmlns:o="urn:schemas-microsoft-com:office:office" xmlns:r="http://schemas.openxmlformats.org/officeDocument/2006/relationships" xmlns:m="http://schemas.openxmlformats.org/officeDocument/2006/math" xmlns:v="urn:schemas-microsoft-com:vml" xmlns:wp14="http://schemas.microsoft.com/office/word/2010/wordprocessingDrawing" xmlns:wp="http://schemas.openxmlformats.org/drawingml/2006/wordprocessingDrawing" xmlns:w10="urn:schemas-microsoft-com:office:word" xmlns:w="http://schemas.openxmlformats.org/wordprocessingml/2006/main" xmlns:w14="http://schemas.microsoft.com/office/word/2010/wordml" xmlns:w15="http://schemas.microsoft.com/office/word/2012/wordml" xmlns:w16se="http://schemas.microsoft.com/office/word/2015/wordml/symex" xmlns:wpg="http://schemas.microsoft.com/office/word/2010/wordprocessingGroup" xmlns:wpi="http://schemas.microsoft.com/office/word/2010/wordprocessingInk" xmlns:wne="http://schemas.microsoft.com/office/word/2006/wordml" xmlns:wps="http://schemas.microsoft.com/office/word/2010/wordprocessingShape" mc:Ignorable="w14 w15 w16se wp14">
+<w:endnotes xmlns:wpc="http://schemas.microsoft.com/office/word/2010/wordprocessingCanvas" xmlns:mc="http://schemas.openxmlformats.org/markup-compatibility/2006" xmlns:o="urn:schemas-microsoft-com:office:office" xmlns:r="http://schemas.openxmlformats.org/officeDocument/2006/relationships" xmlns:m="http://schemas.openxmlformats.org/officeDocument/2006/math" xmlns:v="urn:schemas-microsoft-com:vml" xmlns:wp14="http://schemas.microsoft.com/office/word/2010/wordprocessingDrawing" xmlns:wp="http://schemas.openxmlformats.org/drawingml/2006/wordprocessingDrawing" xmlns:w10="urn:schemas-microsoft-com:office:word" xmlns:w="http://schemas.openxmlformats.org/wordprocessingml/2006/main" xmlns:w14="http://schemas.microsoft.com/office/word/2010/wordml" xmlns:wpg="http://schemas.microsoft.com/office/word/2010/wordprocessingGroup" xmlns:wpi="http://schemas.microsoft.com/office/word/2010/wordprocessingInk" xmlns:wne="http://schemas.microsoft.com/office/word/2006/wordml" xmlns:wps="http://schemas.microsoft.com/office/word/2010/wordprocessingShape" mc:Ignorable="w14 wp14">
   <w:endnote w:type="separator" w:id="-1">
     <w:p>
       <w:pPr>
@@ -19244,7 +19127,7 @@
 </file>
 
 <file path=word/footnotes.xml><?xml version="1.0" encoding="utf-8"?>
-<w:footnotes xmlns:wpc="http://schemas.microsoft.com/office/word/2010/wordprocessingCanvas" xmlns:cx="http://schemas.microsoft.com/office/drawing/2014/chartex" xmlns:cx1="http://schemas.microsoft.com/office/drawing/2015/9/8/chartex" xmlns:mc="http://schemas.openxmlformats.org/markup-compatibility/2006" xmlns:o="urn:schemas-microsoft-com:office:office" xmlns:r="http://schemas.openxmlformats.org/officeDocument/2006/relationships" xmlns:m="http://schemas.openxmlformats.org/officeDocument/2006/math" xmlns:v="urn:schemas-microsoft-com:vml" xmlns:wp14="http://schemas.microsoft.com/office/word/2010/wordprocessingDrawing" xmlns:wp="http://schemas.openxmlformats.org/drawingml/2006/wordprocessingDrawing" xmlns:w10="urn:schemas-microsoft-com:office:word" xmlns:w="http://schemas.openxmlformats.org/wordprocessingml/2006/main" xmlns:w14="http://schemas.microsoft.com/office/word/2010/wordml" xmlns:w15="http://schemas.microsoft.com/office/word/2012/wordml" xmlns:w16se="http://schemas.microsoft.com/office/word/2015/wordml/symex" xmlns:wpg="http://schemas.microsoft.com/office/word/2010/wordprocessingGroup" xmlns:wpi="http://schemas.microsoft.com/office/word/2010/wordprocessingInk" xmlns:wne="http://schemas.microsoft.com/office/word/2006/wordml" xmlns:wps="http://schemas.microsoft.com/office/word/2010/wordprocessingShape" mc:Ignorable="w14 w15 w16se wp14">
+<w:footnotes xmlns:wpc="http://schemas.microsoft.com/office/word/2010/wordprocessingCanvas" xmlns:mc="http://schemas.openxmlformats.org/markup-compatibility/2006" xmlns:o="urn:schemas-microsoft-com:office:office" xmlns:r="http://schemas.openxmlformats.org/officeDocument/2006/relationships" xmlns:m="http://schemas.openxmlformats.org/officeDocument/2006/math" xmlns:v="urn:schemas-microsoft-com:vml" xmlns:wp14="http://schemas.microsoft.com/office/word/2010/wordprocessingDrawing" xmlns:wp="http://schemas.openxmlformats.org/drawingml/2006/wordprocessingDrawing" xmlns:w10="urn:schemas-microsoft-com:office:word" xmlns:w="http://schemas.openxmlformats.org/wordprocessingml/2006/main" xmlns:w14="http://schemas.microsoft.com/office/word/2010/wordml" xmlns:wpg="http://schemas.microsoft.com/office/word/2010/wordprocessingGroup" xmlns:wpi="http://schemas.microsoft.com/office/word/2010/wordprocessingInk" xmlns:wne="http://schemas.microsoft.com/office/word/2006/wordml" xmlns:wps="http://schemas.microsoft.com/office/word/2010/wordprocessingShape" mc:Ignorable="w14 wp14">
   <w:footnote w:type="separator" w:id="-1">
     <w:p>
       <w:pPr>
@@ -19269,8 +19152,8 @@
 </file>
 
 <file path=word/numbering.xml><?xml version="1.0" encoding="utf-8"?>
-<w:numbering xmlns:wpc="http://schemas.microsoft.com/office/word/2010/wordprocessingCanvas" xmlns:cx="http://schemas.microsoft.com/office/drawing/2014/chartex" xmlns:cx1="http://schemas.microsoft.com/office/drawing/2015/9/8/chartex" xmlns:mc="http://schemas.openxmlformats.org/markup-compatibility/2006" xmlns:o="urn:schemas-microsoft-com:office:office" xmlns:r="http://schemas.openxmlformats.org/officeDocument/2006/relationships" xmlns:m="http://schemas.openxmlformats.org/officeDocument/2006/math" xmlns:v="urn:schemas-microsoft-com:vml" xmlns:wp14="http://schemas.microsoft.com/office/word/2010/wordprocessingDrawing" xmlns:wp="http://schemas.openxmlformats.org/drawingml/2006/wordprocessingDrawing" xmlns:w10="urn:schemas-microsoft-com:office:word" xmlns:w="http://schemas.openxmlformats.org/wordprocessingml/2006/main" xmlns:w14="http://schemas.microsoft.com/office/word/2010/wordml" xmlns:w15="http://schemas.microsoft.com/office/word/2012/wordml" xmlns:w16se="http://schemas.microsoft.com/office/word/2015/wordml/symex" xmlns:wpg="http://schemas.microsoft.com/office/word/2010/wordprocessingGroup" xmlns:wpi="http://schemas.microsoft.com/office/word/2010/wordprocessingInk" xmlns:wne="http://schemas.microsoft.com/office/word/2006/wordml" xmlns:wps="http://schemas.microsoft.com/office/word/2010/wordprocessingShape" mc:Ignorable="w14 w15 w16se wp14">
-  <w:abstractNum w:abstractNumId="0" w15:restartNumberingAfterBreak="0">
+<w:numbering xmlns:wpc="http://schemas.microsoft.com/office/word/2010/wordprocessingCanvas" xmlns:mc="http://schemas.openxmlformats.org/markup-compatibility/2006" xmlns:o="urn:schemas-microsoft-com:office:office" xmlns:r="http://schemas.openxmlformats.org/officeDocument/2006/relationships" xmlns:m="http://schemas.openxmlformats.org/officeDocument/2006/math" xmlns:v="urn:schemas-microsoft-com:vml" xmlns:wp14="http://schemas.microsoft.com/office/word/2010/wordprocessingDrawing" xmlns:wp="http://schemas.openxmlformats.org/drawingml/2006/wordprocessingDrawing" xmlns:w10="urn:schemas-microsoft-com:office:word" xmlns:w="http://schemas.openxmlformats.org/wordprocessingml/2006/main" xmlns:w14="http://schemas.microsoft.com/office/word/2010/wordml" xmlns:wpg="http://schemas.microsoft.com/office/word/2010/wordprocessingGroup" xmlns:wpi="http://schemas.microsoft.com/office/word/2010/wordprocessingInk" xmlns:wne="http://schemas.microsoft.com/office/word/2006/wordml" xmlns:wps="http://schemas.microsoft.com/office/word/2010/wordprocessingShape" mc:Ignorable="w14 wp14">
+  <w:abstractNum w:abstractNumId="0">
     <w:nsid w:val="04C361E3"/>
     <w:multiLevelType w:val="hybridMultilevel"/>
     <w:tmpl w:val="A5287596"/>
@@ -19359,7 +19242,7 @@
       </w:pPr>
     </w:lvl>
   </w:abstractNum>
-  <w:abstractNum w:abstractNumId="1" w15:restartNumberingAfterBreak="0">
+  <w:abstractNum w:abstractNumId="1">
     <w:nsid w:val="0D3553F9"/>
     <w:multiLevelType w:val="hybridMultilevel"/>
     <w:tmpl w:val="8264C4A4"/>
@@ -19445,7 +19328,7 @@
       </w:pPr>
     </w:lvl>
   </w:abstractNum>
-  <w:abstractNum w:abstractNumId="2" w15:restartNumberingAfterBreak="0">
+  <w:abstractNum w:abstractNumId="2">
     <w:nsid w:val="157A2F09"/>
     <w:multiLevelType w:val="multilevel"/>
     <w:tmpl w:val="157A2F09"/>
@@ -19566,7 +19449,7 @@
       </w:rPr>
     </w:lvl>
   </w:abstractNum>
-  <w:abstractNum w:abstractNumId="3" w15:restartNumberingAfterBreak="0">
+  <w:abstractNum w:abstractNumId="3">
     <w:nsid w:val="167961FA"/>
     <w:multiLevelType w:val="multilevel"/>
     <w:tmpl w:val="167961FA"/>
@@ -19687,7 +19570,7 @@
       </w:rPr>
     </w:lvl>
   </w:abstractNum>
-  <w:abstractNum w:abstractNumId="4" w15:restartNumberingAfterBreak="0">
+  <w:abstractNum w:abstractNumId="4">
     <w:nsid w:val="17A37C03"/>
     <w:multiLevelType w:val="hybridMultilevel"/>
     <w:tmpl w:val="8C2631B2"/>
@@ -19776,7 +19659,7 @@
       </w:pPr>
     </w:lvl>
   </w:abstractNum>
-  <w:abstractNum w:abstractNumId="5" w15:restartNumberingAfterBreak="0">
+  <w:abstractNum w:abstractNumId="5">
     <w:nsid w:val="1F996E63"/>
     <w:multiLevelType w:val="multilevel"/>
     <w:tmpl w:val="1F996E63"/>
@@ -19897,7 +19780,7 @@
       </w:rPr>
     </w:lvl>
   </w:abstractNum>
-  <w:abstractNum w:abstractNumId="6" w15:restartNumberingAfterBreak="0">
+  <w:abstractNum w:abstractNumId="6">
     <w:nsid w:val="1FD84FD4"/>
     <w:multiLevelType w:val="hybridMultilevel"/>
     <w:tmpl w:val="A5287596"/>
@@ -19986,7 +19869,7 @@
       </w:pPr>
     </w:lvl>
   </w:abstractNum>
-  <w:abstractNum w:abstractNumId="7" w15:restartNumberingAfterBreak="0">
+  <w:abstractNum w:abstractNumId="7">
     <w:nsid w:val="207E2EC1"/>
     <w:multiLevelType w:val="hybridMultilevel"/>
     <w:tmpl w:val="07D262E0"/>
@@ -20078,7 +19961,7 @@
       </w:pPr>
     </w:lvl>
   </w:abstractNum>
-  <w:abstractNum w:abstractNumId="8" w15:restartNumberingAfterBreak="0">
+  <w:abstractNum w:abstractNumId="8">
     <w:nsid w:val="20B923A6"/>
     <w:multiLevelType w:val="hybridMultilevel"/>
     <w:tmpl w:val="8066492C"/>
@@ -20164,7 +20047,7 @@
       </w:pPr>
     </w:lvl>
   </w:abstractNum>
-  <w:abstractNum w:abstractNumId="9" w15:restartNumberingAfterBreak="0">
+  <w:abstractNum w:abstractNumId="9">
     <w:nsid w:val="2397195E"/>
     <w:multiLevelType w:val="multilevel"/>
     <w:tmpl w:val="2397195E"/>
@@ -20285,7 +20168,7 @@
       </w:rPr>
     </w:lvl>
   </w:abstractNum>
-  <w:abstractNum w:abstractNumId="10" w15:restartNumberingAfterBreak="0">
+  <w:abstractNum w:abstractNumId="10">
     <w:nsid w:val="24DD751C"/>
     <w:multiLevelType w:val="hybridMultilevel"/>
     <w:tmpl w:val="A5287596"/>
@@ -20374,7 +20257,7 @@
       </w:pPr>
     </w:lvl>
   </w:abstractNum>
-  <w:abstractNum w:abstractNumId="11" w15:restartNumberingAfterBreak="0">
+  <w:abstractNum w:abstractNumId="11">
     <w:nsid w:val="261A6098"/>
     <w:multiLevelType w:val="hybridMultilevel"/>
     <w:tmpl w:val="8264C4A4"/>
@@ -20460,7 +20343,7 @@
       </w:pPr>
     </w:lvl>
   </w:abstractNum>
-  <w:abstractNum w:abstractNumId="12" w15:restartNumberingAfterBreak="0">
+  <w:abstractNum w:abstractNumId="12">
     <w:nsid w:val="283364EF"/>
     <w:multiLevelType w:val="multilevel"/>
     <w:tmpl w:val="230E2E22"/>
@@ -20581,7 +20464,7 @@
       </w:rPr>
     </w:lvl>
   </w:abstractNum>
-  <w:abstractNum w:abstractNumId="13" w15:restartNumberingAfterBreak="0">
+  <w:abstractNum w:abstractNumId="13">
     <w:nsid w:val="2B0405B3"/>
     <w:multiLevelType w:val="multilevel"/>
     <w:tmpl w:val="2B0405B3"/>
@@ -20702,7 +20585,7 @@
       </w:rPr>
     </w:lvl>
   </w:abstractNum>
-  <w:abstractNum w:abstractNumId="14" w15:restartNumberingAfterBreak="0">
+  <w:abstractNum w:abstractNumId="14">
     <w:nsid w:val="33FE63DD"/>
     <w:multiLevelType w:val="multilevel"/>
     <w:tmpl w:val="33FE63DD"/>
@@ -20791,7 +20674,7 @@
       </w:pPr>
     </w:lvl>
   </w:abstractNum>
-  <w:abstractNum w:abstractNumId="15" w15:restartNumberingAfterBreak="0">
+  <w:abstractNum w:abstractNumId="15">
     <w:nsid w:val="38CF1A7B"/>
     <w:multiLevelType w:val="multilevel"/>
     <w:tmpl w:val="38CF1A7B"/>
@@ -20912,7 +20795,7 @@
       </w:rPr>
     </w:lvl>
   </w:abstractNum>
-  <w:abstractNum w:abstractNumId="16" w15:restartNumberingAfterBreak="0">
+  <w:abstractNum w:abstractNumId="16">
     <w:nsid w:val="3E406550"/>
     <w:multiLevelType w:val="multilevel"/>
     <w:tmpl w:val="3E406550"/>
@@ -21033,7 +20916,7 @@
       </w:rPr>
     </w:lvl>
   </w:abstractNum>
-  <w:abstractNum w:abstractNumId="17" w15:restartNumberingAfterBreak="0">
+  <w:abstractNum w:abstractNumId="17">
     <w:nsid w:val="40AB2244"/>
     <w:multiLevelType w:val="multilevel"/>
     <w:tmpl w:val="40AB2244"/>
@@ -21154,7 +21037,7 @@
       </w:rPr>
     </w:lvl>
   </w:abstractNum>
-  <w:abstractNum w:abstractNumId="18" w15:restartNumberingAfterBreak="0">
+  <w:abstractNum w:abstractNumId="18">
     <w:nsid w:val="442B5B9A"/>
     <w:multiLevelType w:val="multilevel"/>
     <w:tmpl w:val="442B5B9A"/>
@@ -21275,7 +21158,7 @@
       </w:rPr>
     </w:lvl>
   </w:abstractNum>
-  <w:abstractNum w:abstractNumId="19" w15:restartNumberingAfterBreak="0">
+  <w:abstractNum w:abstractNumId="19">
     <w:nsid w:val="49A62AEA"/>
     <w:multiLevelType w:val="multilevel"/>
     <w:tmpl w:val="49A62AEA"/>
@@ -21396,7 +21279,7 @@
       </w:rPr>
     </w:lvl>
   </w:abstractNum>
-  <w:abstractNum w:abstractNumId="20" w15:restartNumberingAfterBreak="0">
+  <w:abstractNum w:abstractNumId="20">
     <w:nsid w:val="4A9D3E04"/>
     <w:multiLevelType w:val="multilevel"/>
     <w:tmpl w:val="4A9D3E04"/>
@@ -21517,7 +21400,7 @@
       </w:rPr>
     </w:lvl>
   </w:abstractNum>
-  <w:abstractNum w:abstractNumId="21" w15:restartNumberingAfterBreak="0">
+  <w:abstractNum w:abstractNumId="21">
     <w:nsid w:val="4B7055C8"/>
     <w:multiLevelType w:val="multilevel"/>
     <w:tmpl w:val="4B7055C8"/>
@@ -21638,7 +21521,7 @@
       </w:rPr>
     </w:lvl>
   </w:abstractNum>
-  <w:abstractNum w:abstractNumId="22" w15:restartNumberingAfterBreak="0">
+  <w:abstractNum w:abstractNumId="22">
     <w:nsid w:val="4DC42A5C"/>
     <w:multiLevelType w:val="hybridMultilevel"/>
     <w:tmpl w:val="6F6049C0"/>
@@ -21724,7 +21607,7 @@
       </w:pPr>
     </w:lvl>
   </w:abstractNum>
-  <w:abstractNum w:abstractNumId="23" w15:restartNumberingAfterBreak="0">
+  <w:abstractNum w:abstractNumId="23">
     <w:nsid w:val="4DDC3073"/>
     <w:multiLevelType w:val="multilevel"/>
     <w:tmpl w:val="4DDC3073"/>
@@ -21845,7 +21728,7 @@
       </w:rPr>
     </w:lvl>
   </w:abstractNum>
-  <w:abstractNum w:abstractNumId="24" w15:restartNumberingAfterBreak="0">
+  <w:abstractNum w:abstractNumId="24">
     <w:nsid w:val="50A93270"/>
     <w:multiLevelType w:val="multilevel"/>
     <w:tmpl w:val="50A93270"/>
@@ -21958,7 +21841,7 @@
       </w:rPr>
     </w:lvl>
   </w:abstractNum>
-  <w:abstractNum w:abstractNumId="25" w15:restartNumberingAfterBreak="0">
+  <w:abstractNum w:abstractNumId="25">
     <w:nsid w:val="51991D35"/>
     <w:multiLevelType w:val="multilevel"/>
     <w:tmpl w:val="51991D35"/>
@@ -22044,7 +21927,7 @@
       </w:pPr>
     </w:lvl>
   </w:abstractNum>
-  <w:abstractNum w:abstractNumId="26" w15:restartNumberingAfterBreak="0">
+  <w:abstractNum w:abstractNumId="26">
     <w:nsid w:val="525425F5"/>
     <w:multiLevelType w:val="multilevel"/>
     <w:tmpl w:val="525425F5"/>
@@ -22165,7 +22048,7 @@
       </w:rPr>
     </w:lvl>
   </w:abstractNum>
-  <w:abstractNum w:abstractNumId="27" w15:restartNumberingAfterBreak="0">
+  <w:abstractNum w:abstractNumId="27">
     <w:nsid w:val="52DE5E0B"/>
     <w:multiLevelType w:val="multilevel"/>
     <w:tmpl w:val="52DE5E0B"/>
@@ -22286,7 +22169,7 @@
       </w:rPr>
     </w:lvl>
   </w:abstractNum>
-  <w:abstractNum w:abstractNumId="28" w15:restartNumberingAfterBreak="0">
+  <w:abstractNum w:abstractNumId="28">
     <w:nsid w:val="564D1AAC"/>
     <w:multiLevelType w:val="hybridMultilevel"/>
     <w:tmpl w:val="ECF05AAE"/>
@@ -22372,7 +22255,7 @@
       </w:pPr>
     </w:lvl>
   </w:abstractNum>
-  <w:abstractNum w:abstractNumId="29" w15:restartNumberingAfterBreak="0">
+  <w:abstractNum w:abstractNumId="29">
     <w:nsid w:val="572BEAD6"/>
     <w:multiLevelType w:val="multilevel"/>
     <w:tmpl w:val="572BEAD6"/>
@@ -22548,7 +22431,7 @@
       </w:rPr>
     </w:lvl>
   </w:abstractNum>
-  <w:abstractNum w:abstractNumId="30" w15:restartNumberingAfterBreak="0">
+  <w:abstractNum w:abstractNumId="30">
     <w:nsid w:val="572C11EC"/>
     <w:multiLevelType w:val="singleLevel"/>
     <w:tmpl w:val="572C11EC"/>
@@ -22560,7 +22443,7 @@
       <w:lvlJc w:val="left"/>
     </w:lvl>
   </w:abstractNum>
-  <w:abstractNum w:abstractNumId="31" w15:restartNumberingAfterBreak="0">
+  <w:abstractNum w:abstractNumId="31">
     <w:nsid w:val="572C180A"/>
     <w:multiLevelType w:val="multilevel"/>
     <w:tmpl w:val="572C180A"/>
@@ -22736,7 +22619,7 @@
       </w:rPr>
     </w:lvl>
   </w:abstractNum>
-  <w:abstractNum w:abstractNumId="32" w15:restartNumberingAfterBreak="0">
+  <w:abstractNum w:abstractNumId="32">
     <w:nsid w:val="572C1815"/>
     <w:multiLevelType w:val="multilevel"/>
     <w:tmpl w:val="572C1815"/>
@@ -22912,7 +22795,7 @@
       </w:rPr>
     </w:lvl>
   </w:abstractNum>
-  <w:abstractNum w:abstractNumId="33" w15:restartNumberingAfterBreak="0">
+  <w:abstractNum w:abstractNumId="33">
     <w:nsid w:val="572C1820"/>
     <w:multiLevelType w:val="multilevel"/>
     <w:tmpl w:val="572C1820"/>
@@ -23088,7 +22971,7 @@
       </w:rPr>
     </w:lvl>
   </w:abstractNum>
-  <w:abstractNum w:abstractNumId="34" w15:restartNumberingAfterBreak="0">
+  <w:abstractNum w:abstractNumId="34">
     <w:nsid w:val="572C182B"/>
     <w:multiLevelType w:val="multilevel"/>
     <w:tmpl w:val="572C182B"/>
@@ -23264,7 +23147,7 @@
       </w:rPr>
     </w:lvl>
   </w:abstractNum>
-  <w:abstractNum w:abstractNumId="35" w15:restartNumberingAfterBreak="0">
+  <w:abstractNum w:abstractNumId="35">
     <w:nsid w:val="572C1836"/>
     <w:multiLevelType w:val="multilevel"/>
     <w:tmpl w:val="572C1836"/>
@@ -23440,7 +23323,7 @@
       </w:rPr>
     </w:lvl>
   </w:abstractNum>
-  <w:abstractNum w:abstractNumId="36" w15:restartNumberingAfterBreak="0">
+  <w:abstractNum w:abstractNumId="36">
     <w:nsid w:val="572C1841"/>
     <w:multiLevelType w:val="multilevel"/>
     <w:tmpl w:val="572C1841"/>
@@ -23616,7 +23499,7 @@
       </w:rPr>
     </w:lvl>
   </w:abstractNum>
-  <w:abstractNum w:abstractNumId="37" w15:restartNumberingAfterBreak="0">
+  <w:abstractNum w:abstractNumId="37">
     <w:nsid w:val="572C184C"/>
     <w:multiLevelType w:val="multilevel"/>
     <w:tmpl w:val="572C184C"/>
@@ -23792,7 +23675,7 @@
       </w:rPr>
     </w:lvl>
   </w:abstractNum>
-  <w:abstractNum w:abstractNumId="38" w15:restartNumberingAfterBreak="0">
+  <w:abstractNum w:abstractNumId="38">
     <w:nsid w:val="572C1857"/>
     <w:multiLevelType w:val="multilevel"/>
     <w:tmpl w:val="572C1857"/>
@@ -23878,7 +23761,7 @@
       </w:pPr>
     </w:lvl>
   </w:abstractNum>
-  <w:abstractNum w:abstractNumId="39" w15:restartNumberingAfterBreak="0">
+  <w:abstractNum w:abstractNumId="39">
     <w:nsid w:val="572C1862"/>
     <w:multiLevelType w:val="multilevel"/>
     <w:tmpl w:val="572C1862"/>
@@ -23967,7 +23850,7 @@
       </w:pPr>
     </w:lvl>
   </w:abstractNum>
-  <w:abstractNum w:abstractNumId="40" w15:restartNumberingAfterBreak="0">
+  <w:abstractNum w:abstractNumId="40">
     <w:nsid w:val="5E5644C6"/>
     <w:multiLevelType w:val="multilevel"/>
     <w:tmpl w:val="5E5644C6"/>
@@ -24088,7 +23971,7 @@
       </w:rPr>
     </w:lvl>
   </w:abstractNum>
-  <w:abstractNum w:abstractNumId="41" w15:restartNumberingAfterBreak="0">
+  <w:abstractNum w:abstractNumId="41">
     <w:nsid w:val="5F784516"/>
     <w:multiLevelType w:val="multilevel"/>
     <w:tmpl w:val="5F784516"/>
@@ -24209,7 +24092,7 @@
       </w:rPr>
     </w:lvl>
   </w:abstractNum>
-  <w:abstractNum w:abstractNumId="42" w15:restartNumberingAfterBreak="0">
+  <w:abstractNum w:abstractNumId="42">
     <w:nsid w:val="60E50A07"/>
     <w:multiLevelType w:val="hybridMultilevel"/>
     <w:tmpl w:val="07D262E0"/>
@@ -24301,7 +24184,7 @@
       </w:pPr>
     </w:lvl>
   </w:abstractNum>
-  <w:abstractNum w:abstractNumId="43" w15:restartNumberingAfterBreak="0">
+  <w:abstractNum w:abstractNumId="43">
     <w:nsid w:val="62132E57"/>
     <w:multiLevelType w:val="hybridMultilevel"/>
     <w:tmpl w:val="D122AF7C"/>
@@ -24390,7 +24273,7 @@
       </w:pPr>
     </w:lvl>
   </w:abstractNum>
-  <w:abstractNum w:abstractNumId="44" w15:restartNumberingAfterBreak="0">
+  <w:abstractNum w:abstractNumId="44">
     <w:nsid w:val="640903D9"/>
     <w:multiLevelType w:val="multilevel"/>
     <w:tmpl w:val="640903D9"/>
@@ -24476,7 +24359,7 @@
       </w:pPr>
     </w:lvl>
   </w:abstractNum>
-  <w:abstractNum w:abstractNumId="45" w15:restartNumberingAfterBreak="0">
+  <w:abstractNum w:abstractNumId="45">
     <w:nsid w:val="656510A7"/>
     <w:multiLevelType w:val="multilevel"/>
     <w:tmpl w:val="656510A7"/>
@@ -24652,7 +24535,7 @@
       </w:rPr>
     </w:lvl>
   </w:abstractNum>
-  <w:abstractNum w:abstractNumId="46" w15:restartNumberingAfterBreak="0">
+  <w:abstractNum w:abstractNumId="46">
     <w:nsid w:val="67CB1553"/>
     <w:multiLevelType w:val="multilevel"/>
     <w:tmpl w:val="67CB1553"/>
@@ -24773,7 +24656,7 @@
       </w:rPr>
     </w:lvl>
   </w:abstractNum>
-  <w:abstractNum w:abstractNumId="47" w15:restartNumberingAfterBreak="0">
+  <w:abstractNum w:abstractNumId="47">
     <w:nsid w:val="6E46370A"/>
     <w:multiLevelType w:val="multilevel"/>
     <w:tmpl w:val="6E46370A"/>
@@ -24862,7 +24745,7 @@
       </w:pPr>
     </w:lvl>
   </w:abstractNum>
-  <w:abstractNum w:abstractNumId="48" w15:restartNumberingAfterBreak="0">
+  <w:abstractNum w:abstractNumId="48">
     <w:nsid w:val="70454561"/>
     <w:multiLevelType w:val="multilevel"/>
     <w:tmpl w:val="70454561"/>
@@ -24983,7 +24866,7 @@
       </w:rPr>
     </w:lvl>
   </w:abstractNum>
-  <w:abstractNum w:abstractNumId="49" w15:restartNumberingAfterBreak="0">
+  <w:abstractNum w:abstractNumId="49">
     <w:nsid w:val="76FF74C0"/>
     <w:multiLevelType w:val="hybridMultilevel"/>
     <w:tmpl w:val="8C2631B2"/>
@@ -25072,7 +24955,7 @@
       </w:pPr>
     </w:lvl>
   </w:abstractNum>
-  <w:abstractNum w:abstractNumId="50" w15:restartNumberingAfterBreak="0">
+  <w:abstractNum w:abstractNumId="50">
     <w:nsid w:val="7A2B1725"/>
     <w:multiLevelType w:val="hybridMultilevel"/>
     <w:tmpl w:val="A5287596"/>
@@ -25161,7 +25044,7 @@
       </w:pPr>
     </w:lvl>
   </w:abstractNum>
-  <w:abstractNum w:abstractNumId="51" w15:restartNumberingAfterBreak="0">
+  <w:abstractNum w:abstractNumId="51">
     <w:nsid w:val="7D3126C7"/>
     <w:multiLevelType w:val="multilevel"/>
     <w:tmpl w:val="7D3126C7"/>
@@ -25282,7 +25165,7 @@
       </w:rPr>
     </w:lvl>
   </w:abstractNum>
-  <w:abstractNum w:abstractNumId="52" w15:restartNumberingAfterBreak="0">
+  <w:abstractNum w:abstractNumId="52">
     <w:nsid w:val="7EF96F2C"/>
     <w:multiLevelType w:val="multilevel"/>
     <w:tmpl w:val="7EF96F2C"/>
@@ -25565,7 +25448,7 @@
 </file>
 
 <file path=word/styles.xml><?xml version="1.0" encoding="utf-8"?>
-<w:styles xmlns:mc="http://schemas.openxmlformats.org/markup-compatibility/2006" xmlns:r="http://schemas.openxmlformats.org/officeDocument/2006/relationships" xmlns:w="http://schemas.openxmlformats.org/wordprocessingml/2006/main" xmlns:w14="http://schemas.microsoft.com/office/word/2010/wordml" xmlns:w15="http://schemas.microsoft.com/office/word/2012/wordml" xmlns:w16se="http://schemas.microsoft.com/office/word/2015/wordml/symex" mc:Ignorable="w14 w15 w16se">
+<w:styles xmlns:mc="http://schemas.openxmlformats.org/markup-compatibility/2006" xmlns:r="http://schemas.openxmlformats.org/officeDocument/2006/relationships" xmlns:w="http://schemas.openxmlformats.org/wordprocessingml/2006/main" xmlns:w14="http://schemas.microsoft.com/office/word/2010/wordml" mc:Ignorable="w14">
   <w:docDefaults>
     <w:rPrDefault>
       <w:rPr>
@@ -25579,372 +25462,147 @@
       </w:pPr>
     </w:pPrDefault>
   </w:docDefaults>
-  <w:latentStyles w:defLockedState="0" w:defUIPriority="0" w:defSemiHidden="0" w:defUnhideWhenUsed="0" w:defQFormat="0" w:count="371">
-    <w:lsdException w:name="Normal" w:qFormat="1"/>
-    <w:lsdException w:name="heading 1" w:qFormat="1"/>
-    <w:lsdException w:name="heading 2" w:semiHidden="1" w:unhideWhenUsed="1" w:qFormat="1"/>
-    <w:lsdException w:name="heading 3" w:semiHidden="1" w:unhideWhenUsed="1" w:qFormat="1"/>
-    <w:lsdException w:name="heading 4" w:semiHidden="1" w:unhideWhenUsed="1" w:qFormat="1"/>
-    <w:lsdException w:name="heading 5" w:semiHidden="1" w:unhideWhenUsed="1" w:qFormat="1"/>
-    <w:lsdException w:name="heading 6" w:semiHidden="1" w:unhideWhenUsed="1" w:qFormat="1"/>
-    <w:lsdException w:name="heading 7" w:semiHidden="1" w:unhideWhenUsed="1" w:qFormat="1"/>
-    <w:lsdException w:name="heading 8" w:semiHidden="1" w:unhideWhenUsed="1" w:qFormat="1"/>
-    <w:lsdException w:name="heading 9" w:semiHidden="1" w:unhideWhenUsed="1" w:qFormat="1"/>
-    <w:lsdException w:name="index 1" w:semiHidden="1" w:unhideWhenUsed="1"/>
-    <w:lsdException w:name="index 2" w:semiHidden="1" w:unhideWhenUsed="1"/>
-    <w:lsdException w:name="index 3" w:semiHidden="1" w:unhideWhenUsed="1"/>
-    <w:lsdException w:name="index 4" w:semiHidden="1" w:unhideWhenUsed="1"/>
-    <w:lsdException w:name="index 5" w:semiHidden="1" w:unhideWhenUsed="1"/>
-    <w:lsdException w:name="index 6" w:semiHidden="1" w:unhideWhenUsed="1"/>
-    <w:lsdException w:name="index 7" w:semiHidden="1" w:unhideWhenUsed="1"/>
-    <w:lsdException w:name="index 8" w:semiHidden="1" w:unhideWhenUsed="1"/>
-    <w:lsdException w:name="index 9" w:semiHidden="1" w:unhideWhenUsed="1"/>
-    <w:lsdException w:name="toc 1" w:semiHidden="1" w:unhideWhenUsed="1"/>
-    <w:lsdException w:name="toc 2" w:semiHidden="1" w:unhideWhenUsed="1"/>
-    <w:lsdException w:name="toc 3" w:semiHidden="1" w:unhideWhenUsed="1"/>
-    <w:lsdException w:name="toc 4" w:semiHidden="1" w:unhideWhenUsed="1"/>
-    <w:lsdException w:name="toc 5" w:semiHidden="1" w:unhideWhenUsed="1"/>
-    <w:lsdException w:name="toc 6" w:semiHidden="1" w:unhideWhenUsed="1"/>
-    <w:lsdException w:name="toc 7" w:semiHidden="1" w:unhideWhenUsed="1"/>
-    <w:lsdException w:name="toc 8" w:semiHidden="1" w:unhideWhenUsed="1"/>
-    <w:lsdException w:name="toc 9" w:semiHidden="1" w:unhideWhenUsed="1"/>
-    <w:lsdException w:name="Normal Indent" w:semiHidden="1" w:unhideWhenUsed="1"/>
-    <w:lsdException w:name="footnote text" w:semiHidden="1" w:unhideWhenUsed="1"/>
-    <w:lsdException w:name="annotation text" w:semiHidden="1" w:unhideWhenUsed="1"/>
-    <w:lsdException w:name="header" w:semiHidden="1" w:unhideWhenUsed="1"/>
-    <w:lsdException w:name="footer" w:semiHidden="1" w:unhideWhenUsed="1"/>
-    <w:lsdException w:name="index heading" w:semiHidden="1" w:unhideWhenUsed="1"/>
-    <w:lsdException w:name="caption" w:semiHidden="1" w:unhideWhenUsed="1" w:qFormat="1"/>
-    <w:lsdException w:name="table of figures" w:semiHidden="1" w:unhideWhenUsed="1"/>
-    <w:lsdException w:name="envelope address" w:semiHidden="1" w:unhideWhenUsed="1"/>
-    <w:lsdException w:name="envelope return" w:semiHidden="1" w:unhideWhenUsed="1"/>
-    <w:lsdException w:name="footnote reference" w:semiHidden="1" w:unhideWhenUsed="1"/>
-    <w:lsdException w:name="annotation reference" w:semiHidden="1" w:unhideWhenUsed="1"/>
-    <w:lsdException w:name="line number" w:semiHidden="1" w:unhideWhenUsed="1"/>
-    <w:lsdException w:name="page number" w:semiHidden="1" w:unhideWhenUsed="1"/>
-    <w:lsdException w:name="endnote reference" w:semiHidden="1" w:unhideWhenUsed="1"/>
-    <w:lsdException w:name="endnote text" w:semiHidden="1" w:unhideWhenUsed="1"/>
-    <w:lsdException w:name="table of authorities" w:semiHidden="1" w:unhideWhenUsed="1"/>
-    <w:lsdException w:name="macro" w:semiHidden="1" w:unhideWhenUsed="1"/>
-    <w:lsdException w:name="toa heading" w:semiHidden="1" w:unhideWhenUsed="1"/>
-    <w:lsdException w:name="List" w:semiHidden="1" w:unhideWhenUsed="1"/>
-    <w:lsdException w:name="List Bullet" w:semiHidden="1" w:unhideWhenUsed="1"/>
-    <w:lsdException w:name="List 2" w:semiHidden="1" w:unhideWhenUsed="1"/>
-    <w:lsdException w:name="List 3" w:semiHidden="1" w:unhideWhenUsed="1"/>
-    <w:lsdException w:name="List Bullet 2" w:semiHidden="1" w:unhideWhenUsed="1"/>
-    <w:lsdException w:name="List Bullet 3" w:semiHidden="1" w:unhideWhenUsed="1"/>
-    <w:lsdException w:name="List Bullet 4" w:semiHidden="1" w:unhideWhenUsed="1"/>
-    <w:lsdException w:name="List Bullet 5" w:semiHidden="1" w:unhideWhenUsed="1"/>
-    <w:lsdException w:name="List Number 2" w:semiHidden="1" w:unhideWhenUsed="1"/>
-    <w:lsdException w:name="List Number 3" w:semiHidden="1" w:unhideWhenUsed="1"/>
-    <w:lsdException w:name="List Number 4" w:semiHidden="1" w:unhideWhenUsed="1"/>
-    <w:lsdException w:name="List Number 5" w:semiHidden="1" w:unhideWhenUsed="1"/>
-    <w:lsdException w:name="Title" w:qFormat="1"/>
-    <w:lsdException w:name="Closing" w:semiHidden="1" w:unhideWhenUsed="1"/>
-    <w:lsdException w:name="Signature" w:semiHidden="1" w:unhideWhenUsed="1"/>
-    <w:lsdException w:name="Default Paragraph Font" w:semiHidden="1" w:unhideWhenUsed="1" w:qFormat="1"/>
-    <w:lsdException w:name="Body Text" w:semiHidden="1" w:unhideWhenUsed="1"/>
-    <w:lsdException w:name="Body Text Indent" w:semiHidden="1" w:unhideWhenUsed="1"/>
-    <w:lsdException w:name="List Continue" w:semiHidden="1" w:unhideWhenUsed="1"/>
-    <w:lsdException w:name="List Continue 2" w:semiHidden="1" w:unhideWhenUsed="1"/>
-    <w:lsdException w:name="List Continue 3" w:semiHidden="1" w:unhideWhenUsed="1"/>
-    <w:lsdException w:name="List Continue 4" w:semiHidden="1" w:unhideWhenUsed="1"/>
-    <w:lsdException w:name="List Continue 5" w:semiHidden="1" w:unhideWhenUsed="1"/>
-    <w:lsdException w:name="Message Header" w:semiHidden="1" w:unhideWhenUsed="1"/>
-    <w:lsdException w:name="Subtitle" w:qFormat="1"/>
-    <w:lsdException w:name="Body Text First Indent 2" w:semiHidden="1" w:unhideWhenUsed="1"/>
-    <w:lsdException w:name="Note Heading" w:semiHidden="1" w:unhideWhenUsed="1"/>
-    <w:lsdException w:name="Body Text 2" w:semiHidden="1" w:unhideWhenUsed="1"/>
-    <w:lsdException w:name="Body Text 3" w:semiHidden="1" w:unhideWhenUsed="1"/>
-    <w:lsdException w:name="Body Text Indent 2" w:semiHidden="1" w:unhideWhenUsed="1"/>
-    <w:lsdException w:name="Body Text Indent 3" w:semiHidden="1" w:unhideWhenUsed="1"/>
-    <w:lsdException w:name="Block Text" w:semiHidden="1" w:unhideWhenUsed="1"/>
-    <w:lsdException w:name="Hyperlink" w:semiHidden="1" w:unhideWhenUsed="1"/>
-    <w:lsdException w:name="FollowedHyperlink" w:semiHidden="1" w:unhideWhenUsed="1"/>
-    <w:lsdException w:name="Strong" w:qFormat="1"/>
-    <w:lsdException w:name="Emphasis" w:qFormat="1"/>
-    <w:lsdException w:name="Document Map" w:semiHidden="1" w:unhideWhenUsed="1"/>
-    <w:lsdException w:name="Plain Text" w:semiHidden="1" w:unhideWhenUsed="1"/>
-    <w:lsdException w:name="E-mail Signature" w:semiHidden="1" w:unhideWhenUsed="1"/>
-    <w:lsdException w:name="HTML Top of Form" w:semiHidden="1" w:uiPriority="99" w:unhideWhenUsed="1"/>
-    <w:lsdException w:name="HTML Bottom of Form" w:semiHidden="1" w:uiPriority="99" w:unhideWhenUsed="1"/>
-    <w:lsdException w:name="Normal (Web)" w:semiHidden="1" w:unhideWhenUsed="1"/>
-    <w:lsdException w:name="HTML Acronym" w:semiHidden="1" w:unhideWhenUsed="1"/>
-    <w:lsdException w:name="HTML Address" w:semiHidden="1" w:unhideWhenUsed="1"/>
-    <w:lsdException w:name="HTML Cite" w:semiHidden="1" w:unhideWhenUsed="1"/>
-    <w:lsdException w:name="HTML Code" w:semiHidden="1" w:unhideWhenUsed="1"/>
-    <w:lsdException w:name="HTML Definition" w:semiHidden="1" w:unhideWhenUsed="1"/>
-    <w:lsdException w:name="HTML Keyboard" w:semiHidden="1" w:unhideWhenUsed="1"/>
-    <w:lsdException w:name="HTML Preformatted" w:semiHidden="1" w:unhideWhenUsed="1"/>
-    <w:lsdException w:name="HTML Sample" w:semiHidden="1" w:unhideWhenUsed="1"/>
-    <w:lsdException w:name="HTML Typewriter" w:semiHidden="1" w:unhideWhenUsed="1"/>
-    <w:lsdException w:name="HTML Variable" w:semiHidden="1" w:unhideWhenUsed="1"/>
-    <w:lsdException w:name="Normal Table" w:semiHidden="1" w:unhideWhenUsed="1"/>
-    <w:lsdException w:name="annotation subject" w:semiHidden="1" w:unhideWhenUsed="1"/>
-    <w:lsdException w:name="No List" w:semiHidden="1" w:uiPriority="99" w:unhideWhenUsed="1"/>
-    <w:lsdException w:name="Outline List 1" w:semiHidden="1" w:uiPriority="99" w:unhideWhenUsed="1"/>
-    <w:lsdException w:name="Outline List 2" w:semiHidden="1" w:uiPriority="99" w:unhideWhenUsed="1"/>
-    <w:lsdException w:name="Outline List 3" w:semiHidden="1" w:uiPriority="99" w:unhideWhenUsed="1"/>
-    <w:lsdException w:name="Table Simple 1" w:semiHidden="1" w:unhideWhenUsed="1"/>
-    <w:lsdException w:name="Table Simple 2" w:semiHidden="1" w:unhideWhenUsed="1"/>
-    <w:lsdException w:name="Table Simple 3" w:semiHidden="1" w:unhideWhenUsed="1"/>
-    <w:lsdException w:name="Table Classic 1" w:semiHidden="1" w:unhideWhenUsed="1"/>
-    <w:lsdException w:name="Table Classic 2" w:semiHidden="1" w:unhideWhenUsed="1"/>
-    <w:lsdException w:name="Table Classic 3" w:semiHidden="1" w:unhideWhenUsed="1"/>
-    <w:lsdException w:name="Table Classic 4" w:semiHidden="1" w:unhideWhenUsed="1"/>
-    <w:lsdException w:name="Table Colorful 1" w:semiHidden="1" w:unhideWhenUsed="1"/>
-    <w:lsdException w:name="Table Colorful 2" w:semiHidden="1" w:unhideWhenUsed="1"/>
-    <w:lsdException w:name="Table Colorful 3" w:semiHidden="1" w:unhideWhenUsed="1"/>
-    <w:lsdException w:name="Table Columns 1" w:semiHidden="1" w:unhideWhenUsed="1"/>
-    <w:lsdException w:name="Table Columns 2" w:semiHidden="1" w:unhideWhenUsed="1"/>
-    <w:lsdException w:name="Table Columns 3" w:semiHidden="1" w:unhideWhenUsed="1"/>
-    <w:lsdException w:name="Table Columns 4" w:semiHidden="1" w:unhideWhenUsed="1"/>
-    <w:lsdException w:name="Table Columns 5" w:semiHidden="1" w:unhideWhenUsed="1"/>
-    <w:lsdException w:name="Table Grid 1" w:semiHidden="1" w:unhideWhenUsed="1"/>
-    <w:lsdException w:name="Table Grid 2" w:semiHidden="1" w:unhideWhenUsed="1"/>
-    <w:lsdException w:name="Table Grid 3" w:semiHidden="1" w:unhideWhenUsed="1"/>
-    <w:lsdException w:name="Table Grid 4" w:semiHidden="1" w:unhideWhenUsed="1"/>
-    <w:lsdException w:name="Table Grid 5" w:semiHidden="1" w:unhideWhenUsed="1"/>
-    <w:lsdException w:name="Table Grid 6" w:semiHidden="1" w:unhideWhenUsed="1"/>
-    <w:lsdException w:name="Table Grid 7" w:semiHidden="1" w:unhideWhenUsed="1"/>
-    <w:lsdException w:name="Table Grid 8" w:semiHidden="1" w:unhideWhenUsed="1"/>
-    <w:lsdException w:name="Table List 1" w:semiHidden="1" w:unhideWhenUsed="1"/>
-    <w:lsdException w:name="Table List 2" w:semiHidden="1" w:unhideWhenUsed="1"/>
-    <w:lsdException w:name="Table List 3" w:semiHidden="1" w:unhideWhenUsed="1"/>
-    <w:lsdException w:name="Table List 4" w:semiHidden="1" w:unhideWhenUsed="1"/>
-    <w:lsdException w:name="Table List 5" w:semiHidden="1" w:unhideWhenUsed="1"/>
-    <w:lsdException w:name="Table List 6" w:semiHidden="1" w:unhideWhenUsed="1"/>
-    <w:lsdException w:name="Table List 7" w:semiHidden="1" w:unhideWhenUsed="1"/>
-    <w:lsdException w:name="Table List 8" w:semiHidden="1" w:unhideWhenUsed="1"/>
-    <w:lsdException w:name="Table 3D effects 1" w:semiHidden="1" w:unhideWhenUsed="1"/>
-    <w:lsdException w:name="Table 3D effects 2" w:semiHidden="1" w:unhideWhenUsed="1"/>
-    <w:lsdException w:name="Table 3D effects 3" w:semiHidden="1" w:unhideWhenUsed="1"/>
-    <w:lsdException w:name="Table Contemporary" w:semiHidden="1" w:unhideWhenUsed="1"/>
-    <w:lsdException w:name="Table Elegant" w:semiHidden="1" w:unhideWhenUsed="1"/>
-    <w:lsdException w:name="Table Professional" w:semiHidden="1" w:unhideWhenUsed="1"/>
-    <w:lsdException w:name="Table Subtle 1" w:semiHidden="1" w:unhideWhenUsed="1"/>
-    <w:lsdException w:name="Table Subtle 2" w:semiHidden="1" w:unhideWhenUsed="1"/>
-    <w:lsdException w:name="Table Web 1" w:semiHidden="1" w:unhideWhenUsed="1"/>
-    <w:lsdException w:name="Table Web 2" w:semiHidden="1" w:unhideWhenUsed="1"/>
-    <w:lsdException w:name="Table Web 3" w:semiHidden="1" w:unhideWhenUsed="1"/>
-    <w:lsdException w:name="Balloon Text" w:semiHidden="1" w:unhideWhenUsed="1"/>
-    <w:lsdException w:name="Table Grid" w:uiPriority="59"/>
-    <w:lsdException w:name="Table Theme" w:semiHidden="1" w:unhideWhenUsed="1"/>
-    <w:lsdException w:name="Placeholder Text" w:semiHidden="1" w:uiPriority="99"/>
-    <w:lsdException w:name="No Spacing" w:uiPriority="99"/>
-    <w:lsdException w:name="Light Shading" w:uiPriority="60"/>
-    <w:lsdException w:name="Light List" w:uiPriority="61"/>
-    <w:lsdException w:name="Light Grid" w:uiPriority="62"/>
-    <w:lsdException w:name="Medium Shading 1" w:uiPriority="63"/>
-    <w:lsdException w:name="Medium Shading 2" w:uiPriority="64"/>
-    <w:lsdException w:name="Medium List 1" w:uiPriority="65"/>
-    <w:lsdException w:name="Medium List 2" w:uiPriority="66"/>
-    <w:lsdException w:name="Medium Grid 1" w:uiPriority="67"/>
-    <w:lsdException w:name="Medium Grid 2" w:uiPriority="68"/>
-    <w:lsdException w:name="Medium Grid 3" w:uiPriority="69"/>
-    <w:lsdException w:name="Dark List" w:uiPriority="70"/>
-    <w:lsdException w:name="Colorful Shading" w:uiPriority="71"/>
-    <w:lsdException w:name="Colorful List" w:uiPriority="72"/>
-    <w:lsdException w:name="Colorful Grid" w:uiPriority="73"/>
-    <w:lsdException w:name="Light Shading Accent 1" w:uiPriority="60"/>
-    <w:lsdException w:name="Light List Accent 1" w:uiPriority="61"/>
-    <w:lsdException w:name="Light Grid Accent 1" w:uiPriority="62"/>
-    <w:lsdException w:name="Medium Shading 1 Accent 1" w:uiPriority="63"/>
-    <w:lsdException w:name="Medium Shading 2 Accent 1" w:uiPriority="64"/>
-    <w:lsdException w:name="Medium List 1 Accent 1" w:uiPriority="65"/>
-    <w:lsdException w:name="Revision" w:semiHidden="1" w:uiPriority="99"/>
-    <w:lsdException w:name="List Paragraph" w:uiPriority="34" w:qFormat="1"/>
-    <w:lsdException w:name="Quote" w:uiPriority="99"/>
-    <w:lsdException w:name="Intense Quote" w:uiPriority="99"/>
-    <w:lsdException w:name="Medium List 2 Accent 1" w:uiPriority="66"/>
-    <w:lsdException w:name="Medium Grid 1 Accent 1" w:uiPriority="67"/>
-    <w:lsdException w:name="Medium Grid 2 Accent 1" w:uiPriority="68"/>
-    <w:lsdException w:name="Medium Grid 3 Accent 1" w:uiPriority="69"/>
-    <w:lsdException w:name="Dark List Accent 1" w:uiPriority="70"/>
-    <w:lsdException w:name="Colorful Shading Accent 1" w:uiPriority="71"/>
-    <w:lsdException w:name="Colorful List Accent 1" w:uiPriority="72"/>
-    <w:lsdException w:name="Colorful Grid Accent 1" w:uiPriority="73"/>
-    <w:lsdException w:name="Light Shading Accent 2" w:uiPriority="60"/>
-    <w:lsdException w:name="Light List Accent 2" w:uiPriority="61"/>
-    <w:lsdException w:name="Light Grid Accent 2" w:uiPriority="62"/>
-    <w:lsdException w:name="Medium Shading 1 Accent 2" w:uiPriority="63"/>
-    <w:lsdException w:name="Medium Shading 2 Accent 2" w:uiPriority="64"/>
-    <w:lsdException w:name="Medium List 1 Accent 2" w:uiPriority="65"/>
-    <w:lsdException w:name="Medium List 2 Accent 2" w:uiPriority="66"/>
-    <w:lsdException w:name="Medium Grid 1 Accent 2" w:uiPriority="67"/>
-    <w:lsdException w:name="Medium Grid 2 Accent 2" w:uiPriority="68"/>
-    <w:lsdException w:name="Medium Grid 3 Accent 2" w:uiPriority="69"/>
-    <w:lsdException w:name="Dark List Accent 2" w:uiPriority="70"/>
-    <w:lsdException w:name="Colorful Shading Accent 2" w:uiPriority="71"/>
-    <w:lsdException w:name="Colorful List Accent 2" w:uiPriority="72"/>
-    <w:lsdException w:name="Colorful Grid Accent 2" w:uiPriority="73"/>
-    <w:lsdException w:name="Light Shading Accent 3" w:uiPriority="60"/>
-    <w:lsdException w:name="Light List Accent 3" w:uiPriority="61"/>
-    <w:lsdException w:name="Light Grid Accent 3" w:uiPriority="62"/>
-    <w:lsdException w:name="Medium Shading 1 Accent 3" w:uiPriority="63"/>
-    <w:lsdException w:name="Medium Shading 2 Accent 3" w:uiPriority="64"/>
-    <w:lsdException w:name="Medium List 1 Accent 3" w:uiPriority="65"/>
-    <w:lsdException w:name="Medium List 2 Accent 3" w:uiPriority="66"/>
-    <w:lsdException w:name="Medium Grid 1 Accent 3" w:uiPriority="67"/>
-    <w:lsdException w:name="Medium Grid 2 Accent 3" w:uiPriority="68"/>
-    <w:lsdException w:name="Medium Grid 3 Accent 3" w:uiPriority="69"/>
-    <w:lsdException w:name="Dark List Accent 3" w:uiPriority="70"/>
-    <w:lsdException w:name="Colorful Shading Accent 3" w:uiPriority="71"/>
-    <w:lsdException w:name="Colorful List Accent 3" w:uiPriority="72"/>
-    <w:lsdException w:name="Colorful Grid Accent 3" w:uiPriority="73"/>
-    <w:lsdException w:name="Light Shading Accent 4" w:uiPriority="60"/>
-    <w:lsdException w:name="Light List Accent 4" w:uiPriority="61"/>
-    <w:lsdException w:name="Light Grid Accent 4" w:uiPriority="62"/>
-    <w:lsdException w:name="Medium Shading 1 Accent 4" w:uiPriority="63"/>
-    <w:lsdException w:name="Medium Shading 2 Accent 4" w:uiPriority="64"/>
-    <w:lsdException w:name="Medium List 1 Accent 4" w:uiPriority="65"/>
-    <w:lsdException w:name="Medium List 2 Accent 4" w:uiPriority="66"/>
-    <w:lsdException w:name="Medium Grid 1 Accent 4" w:uiPriority="67"/>
-    <w:lsdException w:name="Medium Grid 2 Accent 4" w:uiPriority="68"/>
-    <w:lsdException w:name="Medium Grid 3 Accent 4" w:uiPriority="69"/>
-    <w:lsdException w:name="Dark List Accent 4" w:uiPriority="70"/>
-    <w:lsdException w:name="Colorful Shading Accent 4" w:uiPriority="71"/>
-    <w:lsdException w:name="Colorful List Accent 4" w:uiPriority="72"/>
-    <w:lsdException w:name="Colorful Grid Accent 4" w:uiPriority="73"/>
-    <w:lsdException w:name="Light Shading Accent 5" w:uiPriority="60"/>
-    <w:lsdException w:name="Light List Accent 5" w:uiPriority="61"/>
-    <w:lsdException w:name="Light Grid Accent 5" w:uiPriority="62"/>
-    <w:lsdException w:name="Medium Shading 1 Accent 5" w:uiPriority="63"/>
-    <w:lsdException w:name="Medium Shading 2 Accent 5" w:uiPriority="64"/>
-    <w:lsdException w:name="Medium List 1 Accent 5" w:uiPriority="65"/>
-    <w:lsdException w:name="Medium List 2 Accent 5" w:uiPriority="66"/>
-    <w:lsdException w:name="Medium Grid 1 Accent 5" w:uiPriority="67"/>
-    <w:lsdException w:name="Medium Grid 2 Accent 5" w:uiPriority="68"/>
-    <w:lsdException w:name="Medium Grid 3 Accent 5" w:uiPriority="69"/>
-    <w:lsdException w:name="Dark List Accent 5" w:uiPriority="70"/>
-    <w:lsdException w:name="Colorful Shading Accent 5" w:uiPriority="71"/>
-    <w:lsdException w:name="Colorful List Accent 5" w:uiPriority="72"/>
-    <w:lsdException w:name="Colorful Grid Accent 5" w:uiPriority="73"/>
-    <w:lsdException w:name="Light Shading Accent 6" w:uiPriority="60"/>
-    <w:lsdException w:name="Light List Accent 6" w:uiPriority="61"/>
-    <w:lsdException w:name="Light Grid Accent 6" w:uiPriority="62"/>
-    <w:lsdException w:name="Medium Shading 1 Accent 6" w:uiPriority="63"/>
-    <w:lsdException w:name="Medium Shading 2 Accent 6" w:uiPriority="64"/>
-    <w:lsdException w:name="Medium List 1 Accent 6" w:uiPriority="65"/>
-    <w:lsdException w:name="Medium List 2 Accent 6" w:uiPriority="66"/>
-    <w:lsdException w:name="Medium Grid 1 Accent 6" w:uiPriority="67"/>
-    <w:lsdException w:name="Medium Grid 2 Accent 6" w:uiPriority="68"/>
-    <w:lsdException w:name="Medium Grid 3 Accent 6" w:uiPriority="69"/>
-    <w:lsdException w:name="Dark List Accent 6" w:uiPriority="70"/>
-    <w:lsdException w:name="Colorful Shading Accent 6" w:uiPriority="71"/>
-    <w:lsdException w:name="Colorful List Accent 6" w:uiPriority="72"/>
-    <w:lsdException w:name="Colorful Grid Accent 6" w:uiPriority="73"/>
-    <w:lsdException w:name="Subtle Emphasis" w:uiPriority="19" w:qFormat="1"/>
-    <w:lsdException w:name="Intense Emphasis" w:uiPriority="21" w:qFormat="1"/>
-    <w:lsdException w:name="Subtle Reference" w:uiPriority="31" w:qFormat="1"/>
-    <w:lsdException w:name="Intense Reference" w:uiPriority="32" w:qFormat="1"/>
-    <w:lsdException w:name="Book Title" w:uiPriority="33" w:qFormat="1"/>
-    <w:lsdException w:name="Bibliography" w:semiHidden="1" w:uiPriority="37" w:unhideWhenUsed="1"/>
-    <w:lsdException w:name="TOC Heading" w:semiHidden="1" w:uiPriority="39" w:unhideWhenUsed="1" w:qFormat="1"/>
-    <w:lsdException w:name="Plain Table 1" w:uiPriority="41"/>
-    <w:lsdException w:name="Plain Table 2" w:uiPriority="42"/>
-    <w:lsdException w:name="Plain Table 3" w:uiPriority="43"/>
-    <w:lsdException w:name="Plain Table 4" w:uiPriority="44"/>
-    <w:lsdException w:name="Plain Table 5" w:uiPriority="45"/>
-    <w:lsdException w:name="Grid Table Light" w:uiPriority="40"/>
-    <w:lsdException w:name="Grid Table 1 Light" w:uiPriority="46"/>
-    <w:lsdException w:name="Grid Table 2" w:uiPriority="47"/>
-    <w:lsdException w:name="Grid Table 3" w:uiPriority="48"/>
-    <w:lsdException w:name="Grid Table 4" w:uiPriority="49"/>
-    <w:lsdException w:name="Grid Table 5 Dark" w:uiPriority="50"/>
-    <w:lsdException w:name="Grid Table 6 Colorful" w:uiPriority="51"/>
-    <w:lsdException w:name="Grid Table 7 Colorful" w:uiPriority="52"/>
-    <w:lsdException w:name="Grid Table 1 Light Accent 1" w:uiPriority="46"/>
-    <w:lsdException w:name="Grid Table 2 Accent 1" w:uiPriority="47"/>
-    <w:lsdException w:name="Grid Table 3 Accent 1" w:uiPriority="48"/>
-    <w:lsdException w:name="Grid Table 4 Accent 1" w:uiPriority="49"/>
-    <w:lsdException w:name="Grid Table 5 Dark Accent 1" w:uiPriority="50"/>
-    <w:lsdException w:name="Grid Table 6 Colorful Accent 1" w:uiPriority="51"/>
-    <w:lsdException w:name="Grid Table 7 Colorful Accent 1" w:uiPriority="52"/>
-    <w:lsdException w:name="Grid Table 1 Light Accent 2" w:uiPriority="46"/>
-    <w:lsdException w:name="Grid Table 2 Accent 2" w:uiPriority="47"/>
-    <w:lsdException w:name="Grid Table 3 Accent 2" w:uiPriority="48"/>
-    <w:lsdException w:name="Grid Table 4 Accent 2" w:uiPriority="49"/>
-    <w:lsdException w:name="Grid Table 5 Dark Accent 2" w:uiPriority="50"/>
-    <w:lsdException w:name="Grid Table 6 Colorful Accent 2" w:uiPriority="51"/>
-    <w:lsdException w:name="Grid Table 7 Colorful Accent 2" w:uiPriority="52"/>
-    <w:lsdException w:name="Grid Table 1 Light Accent 3" w:uiPriority="46"/>
-    <w:lsdException w:name="Grid Table 2 Accent 3" w:uiPriority="47"/>
-    <w:lsdException w:name="Grid Table 3 Accent 3" w:uiPriority="48"/>
-    <w:lsdException w:name="Grid Table 4 Accent 3" w:uiPriority="49"/>
-    <w:lsdException w:name="Grid Table 5 Dark Accent 3" w:uiPriority="50"/>
-    <w:lsdException w:name="Grid Table 6 Colorful Accent 3" w:uiPriority="51"/>
-    <w:lsdException w:name="Grid Table 7 Colorful Accent 3" w:uiPriority="52"/>
-    <w:lsdException w:name="Grid Table 1 Light Accent 4" w:uiPriority="46"/>
-    <w:lsdException w:name="Grid Table 2 Accent 4" w:uiPriority="47"/>
-    <w:lsdException w:name="Grid Table 3 Accent 4" w:uiPriority="48"/>
-    <w:lsdException w:name="Grid Table 4 Accent 4" w:uiPriority="49"/>
-    <w:lsdException w:name="Grid Table 5 Dark Accent 4" w:uiPriority="50"/>
-    <w:lsdException w:name="Grid Table 6 Colorful Accent 4" w:uiPriority="51"/>
-    <w:lsdException w:name="Grid Table 7 Colorful Accent 4" w:uiPriority="52"/>
-    <w:lsdException w:name="Grid Table 1 Light Accent 5" w:uiPriority="46"/>
-    <w:lsdException w:name="Grid Table 2 Accent 5" w:uiPriority="47"/>
-    <w:lsdException w:name="Grid Table 3 Accent 5" w:uiPriority="48"/>
-    <w:lsdException w:name="Grid Table 4 Accent 5" w:uiPriority="49"/>
-    <w:lsdException w:name="Grid Table 5 Dark Accent 5" w:uiPriority="50"/>
-    <w:lsdException w:name="Grid Table 6 Colorful Accent 5" w:uiPriority="51"/>
-    <w:lsdException w:name="Grid Table 7 Colorful Accent 5" w:uiPriority="52"/>
-    <w:lsdException w:name="Grid Table 1 Light Accent 6" w:uiPriority="46"/>
-    <w:lsdException w:name="Grid Table 2 Accent 6" w:uiPriority="47"/>
-    <w:lsdException w:name="Grid Table 3 Accent 6" w:uiPriority="48"/>
-    <w:lsdException w:name="Grid Table 4 Accent 6" w:uiPriority="49"/>
-    <w:lsdException w:name="Grid Table 5 Dark Accent 6" w:uiPriority="50"/>
-    <w:lsdException w:name="Grid Table 6 Colorful Accent 6" w:uiPriority="51"/>
-    <w:lsdException w:name="Grid Table 7 Colorful Accent 6" w:uiPriority="52"/>
-    <w:lsdException w:name="List Table 1 Light" w:uiPriority="46"/>
-    <w:lsdException w:name="List Table 2" w:uiPriority="47"/>
-    <w:lsdException w:name="List Table 3" w:uiPriority="48"/>
-    <w:lsdException w:name="List Table 4" w:uiPriority="49"/>
-    <w:lsdException w:name="List Table 5 Dark" w:uiPriority="50"/>
-    <w:lsdException w:name="List Table 6 Colorful" w:uiPriority="51"/>
-    <w:lsdException w:name="List Table 7 Colorful" w:uiPriority="52"/>
-    <w:lsdException w:name="List Table 1 Light Accent 1" w:uiPriority="46"/>
-    <w:lsdException w:name="List Table 2 Accent 1" w:uiPriority="47"/>
-    <w:lsdException w:name="List Table 3 Accent 1" w:uiPriority="48"/>
-    <w:lsdException w:name="List Table 4 Accent 1" w:uiPriority="49"/>
-    <w:lsdException w:name="List Table 5 Dark Accent 1" w:uiPriority="50"/>
-    <w:lsdException w:name="List Table 6 Colorful Accent 1" w:uiPriority="51"/>
-    <w:lsdException w:name="List Table 7 Colorful Accent 1" w:uiPriority="52"/>
-    <w:lsdException w:name="List Table 1 Light Accent 2" w:uiPriority="46"/>
-    <w:lsdException w:name="List Table 2 Accent 2" w:uiPriority="47"/>
-    <w:lsdException w:name="List Table 3 Accent 2" w:uiPriority="48"/>
-    <w:lsdException w:name="List Table 4 Accent 2" w:uiPriority="49"/>
-    <w:lsdException w:name="List Table 5 Dark Accent 2" w:uiPriority="50"/>
-    <w:lsdException w:name="List Table 6 Colorful Accent 2" w:uiPriority="51"/>
-    <w:lsdException w:name="List Table 7 Colorful Accent 2" w:uiPriority="52"/>
-    <w:lsdException w:name="List Table 1 Light Accent 3" w:uiPriority="46"/>
-    <w:lsdException w:name="List Table 2 Accent 3" w:uiPriority="47"/>
-    <w:lsdException w:name="List Table 3 Accent 3" w:uiPriority="48"/>
-    <w:lsdException w:name="List Table 4 Accent 3" w:uiPriority="49"/>
-    <w:lsdException w:name="List Table 5 Dark Accent 3" w:uiPriority="50"/>
-    <w:lsdException w:name="List Table 6 Colorful Accent 3" w:uiPriority="51"/>
-    <w:lsdException w:name="List Table 7 Colorful Accent 3" w:uiPriority="52"/>
-    <w:lsdException w:name="List Table 1 Light Accent 4" w:uiPriority="46"/>
-    <w:lsdException w:name="List Table 2 Accent 4" w:uiPriority="47"/>
-    <w:lsdException w:name="List Table 3 Accent 4" w:uiPriority="48"/>
-    <w:lsdException w:name="List Table 4 Accent 4" w:uiPriority="49"/>
-    <w:lsdException w:name="List Table 5 Dark Accent 4" w:uiPriority="50"/>
-    <w:lsdException w:name="List Table 6 Colorful Accent 4" w:uiPriority="51"/>
-    <w:lsdException w:name="List Table 7 Colorful Accent 4" w:uiPriority="52"/>
-    <w:lsdException w:name="List Table 1 Light Accent 5" w:uiPriority="46"/>
-    <w:lsdException w:name="List Table 2 Accent 5" w:uiPriority="47"/>
-    <w:lsdException w:name="List Table 3 Accent 5" w:uiPriority="48"/>
-    <w:lsdException w:name="List Table 4 Accent 5" w:uiPriority="49"/>
-    <w:lsdException w:name="List Table 5 Dark Accent 5" w:uiPriority="50"/>
-    <w:lsdException w:name="List Table 6 Colorful Accent 5" w:uiPriority="51"/>
-    <w:lsdException w:name="List Table 7 Colorful Accent 5" w:uiPriority="52"/>
-    <w:lsdException w:name="List Table 1 Light Accent 6" w:uiPriority="46"/>
-    <w:lsdException w:name="List Table 2 Accent 6" w:uiPriority="47"/>
-    <w:lsdException w:name="List Table 3 Accent 6" w:uiPriority="48"/>
-    <w:lsdException w:name="List Table 4 Accent 6" w:uiPriority="49"/>
-    <w:lsdException w:name="List Table 5 Dark Accent 6" w:uiPriority="50"/>
-    <w:lsdException w:name="List Table 6 Colorful Accent 6" w:uiPriority="51"/>
-    <w:lsdException w:name="List Table 7 Colorful Accent 6" w:uiPriority="52"/>
+  <w:latentStyles w:defLockedState="0" w:defUIPriority="0" w:defSemiHidden="1" w:defUnhideWhenUsed="1" w:defQFormat="0" w:count="267">
+    <w:lsdException w:name="Normal" w:semiHidden="0" w:unhideWhenUsed="0" w:qFormat="1"/>
+    <w:lsdException w:name="heading 1" w:semiHidden="0" w:unhideWhenUsed="0" w:qFormat="1"/>
+    <w:lsdException w:name="heading 2" w:qFormat="1"/>
+    <w:lsdException w:name="heading 3" w:qFormat="1"/>
+    <w:lsdException w:name="heading 4" w:qFormat="1"/>
+    <w:lsdException w:name="heading 5" w:qFormat="1"/>
+    <w:lsdException w:name="heading 6" w:qFormat="1"/>
+    <w:lsdException w:name="heading 7" w:qFormat="1"/>
+    <w:lsdException w:name="heading 8" w:qFormat="1"/>
+    <w:lsdException w:name="heading 9" w:qFormat="1"/>
+    <w:lsdException w:name="caption" w:qFormat="1"/>
+    <w:lsdException w:name="List Number" w:semiHidden="0" w:unhideWhenUsed="0"/>
+    <w:lsdException w:name="List 4" w:semiHidden="0" w:unhideWhenUsed="0"/>
+    <w:lsdException w:name="List 5" w:semiHidden="0" w:unhideWhenUsed="0"/>
+    <w:lsdException w:name="Title" w:semiHidden="0" w:unhideWhenUsed="0" w:qFormat="1"/>
+    <w:lsdException w:name="Default Paragraph Font" w:qFormat="1"/>
+    <w:lsdException w:name="Subtitle" w:semiHidden="0" w:unhideWhenUsed="0" w:qFormat="1"/>
+    <w:lsdException w:name="Salutation" w:semiHidden="0" w:unhideWhenUsed="0"/>
+    <w:lsdException w:name="Date" w:semiHidden="0" w:unhideWhenUsed="0"/>
+    <w:lsdException w:name="Body Text First Indent" w:semiHidden="0" w:unhideWhenUsed="0"/>
+    <w:lsdException w:name="Strong" w:semiHidden="0" w:unhideWhenUsed="0" w:qFormat="1"/>
+    <w:lsdException w:name="Emphasis" w:semiHidden="0" w:unhideWhenUsed="0" w:qFormat="1"/>
+    <w:lsdException w:name="HTML Top of Form" w:uiPriority="99"/>
+    <w:lsdException w:name="HTML Bottom of Form" w:uiPriority="99"/>
+    <w:lsdException w:name="No List" w:uiPriority="99"/>
+    <w:lsdException w:name="Outline List 1" w:uiPriority="99"/>
+    <w:lsdException w:name="Outline List 2" w:uiPriority="99"/>
+    <w:lsdException w:name="Outline List 3" w:uiPriority="99"/>
+    <w:lsdException w:name="Table Grid" w:semiHidden="0" w:uiPriority="59" w:unhideWhenUsed="0"/>
+    <w:lsdException w:name="Placeholder Text" w:uiPriority="99" w:unhideWhenUsed="0"/>
+    <w:lsdException w:name="No Spacing" w:semiHidden="0" w:uiPriority="99" w:unhideWhenUsed="0"/>
+    <w:lsdException w:name="Light Shading" w:semiHidden="0" w:uiPriority="60" w:unhideWhenUsed="0"/>
+    <w:lsdException w:name="Light List" w:semiHidden="0" w:uiPriority="61" w:unhideWhenUsed="0"/>
+    <w:lsdException w:name="Light Grid" w:semiHidden="0" w:uiPriority="62" w:unhideWhenUsed="0"/>
+    <w:lsdException w:name="Medium Shading 1" w:semiHidden="0" w:uiPriority="63" w:unhideWhenUsed="0"/>
+    <w:lsdException w:name="Medium Shading 2" w:semiHidden="0" w:uiPriority="64" w:unhideWhenUsed="0"/>
+    <w:lsdException w:name="Medium List 1" w:semiHidden="0" w:uiPriority="65" w:unhideWhenUsed="0"/>
+    <w:lsdException w:name="Medium List 2" w:semiHidden="0" w:uiPriority="66" w:unhideWhenUsed="0"/>
+    <w:lsdException w:name="Medium Grid 1" w:semiHidden="0" w:uiPriority="67" w:unhideWhenUsed="0"/>
+    <w:lsdException w:name="Medium Grid 2" w:semiHidden="0" w:uiPriority="68" w:unhideWhenUsed="0"/>
+    <w:lsdException w:name="Medium Grid 3" w:semiHidden="0" w:uiPriority="69" w:unhideWhenUsed="0"/>
+    <w:lsdException w:name="Dark List" w:semiHidden="0" w:uiPriority="70" w:unhideWhenUsed="0"/>
+    <w:lsdException w:name="Colorful Shading" w:semiHidden="0" w:uiPriority="71" w:unhideWhenUsed="0"/>
+    <w:lsdException w:name="Colorful List" w:semiHidden="0" w:uiPriority="72" w:unhideWhenUsed="0"/>
+    <w:lsdException w:name="Colorful Grid" w:semiHidden="0" w:uiPriority="73" w:unhideWhenUsed="0"/>
+    <w:lsdException w:name="Light Shading Accent 1" w:semiHidden="0" w:uiPriority="60" w:unhideWhenUsed="0"/>
+    <w:lsdException w:name="Light List Accent 1" w:semiHidden="0" w:uiPriority="61" w:unhideWhenUsed="0"/>
+    <w:lsdException w:name="Light Grid Accent 1" w:semiHidden="0" w:uiPriority="62" w:unhideWhenUsed="0"/>
+    <w:lsdException w:name="Medium Shading 1 Accent 1" w:semiHidden="0" w:uiPriority="63" w:unhideWhenUsed="0"/>
+    <w:lsdException w:name="Medium Shading 2 Accent 1" w:semiHidden="0" w:uiPriority="64" w:unhideWhenUsed="0"/>
+    <w:lsdException w:name="Medium List 1 Accent 1" w:semiHidden="0" w:uiPriority="65" w:unhideWhenUsed="0"/>
+    <w:lsdException w:name="Revision" w:uiPriority="99" w:unhideWhenUsed="0"/>
+    <w:lsdException w:name="List Paragraph" w:semiHidden="0" w:uiPriority="34" w:unhideWhenUsed="0" w:qFormat="1"/>
+    <w:lsdException w:name="Quote" w:semiHidden="0" w:uiPriority="99" w:unhideWhenUsed="0"/>
+    <w:lsdException w:name="Intense Quote" w:semiHidden="0" w:uiPriority="99" w:unhideWhenUsed="0"/>
+    <w:lsdException w:name="Medium List 2 Accent 1" w:semiHidden="0" w:uiPriority="66" w:unhideWhenUsed="0"/>
+    <w:lsdException w:name="Medium Grid 1 Accent 1" w:semiHidden="0" w:uiPriority="67" w:unhideWhenUsed="0"/>
+    <w:lsdException w:name="Medium Grid 2 Accent 1" w:semiHidden="0" w:uiPriority="68" w:unhideWhenUsed="0"/>
+    <w:lsdException w:name="Medium Grid 3 Accent 1" w:semiHidden="0" w:uiPriority="69" w:unhideWhenUsed="0"/>
+    <w:lsdException w:name="Dark List Accent 1" w:semiHidden="0" w:uiPriority="70" w:unhideWhenUsed="0"/>
+    <w:lsdException w:name="Colorful Shading Accent 1" w:semiHidden="0" w:uiPriority="71" w:unhideWhenUsed="0"/>
+    <w:lsdException w:name="Colorful List Accent 1" w:semiHidden="0" w:uiPriority="72" w:unhideWhenUsed="0"/>
+    <w:lsdException w:name="Colorful Grid Accent 1" w:semiHidden="0" w:uiPriority="73" w:unhideWhenUsed="0"/>
+    <w:lsdException w:name="Light Shading Accent 2" w:semiHidden="0" w:uiPriority="60" w:unhideWhenUsed="0"/>
+    <w:lsdException w:name="Light List Accent 2" w:semiHidden="0" w:uiPriority="61" w:unhideWhenUsed="0"/>
+    <w:lsdException w:name="Light Grid Accent 2" w:semiHidden="0" w:uiPriority="62" w:unhideWhenUsed="0"/>
+    <w:lsdException w:name="Medium Shading 1 Accent 2" w:semiHidden="0" w:uiPriority="63" w:unhideWhenUsed="0"/>
+    <w:lsdException w:name="Medium Shading 2 Accent 2" w:semiHidden="0" w:uiPriority="64" w:unhideWhenUsed="0"/>
+    <w:lsdException w:name="Medium List 1 Accent 2" w:semiHidden="0" w:uiPriority="65" w:unhideWhenUsed="0"/>
+    <w:lsdException w:name="Medium List 2 Accent 2" w:semiHidden="0" w:uiPriority="66" w:unhideWhenUsed="0"/>
+    <w:lsdException w:name="Medium Grid 1 Accent 2" w:semiHidden="0" w:uiPriority="67" w:unhideWhenUsed="0"/>
+    <w:lsdException w:name="Medium Grid 2 Accent 2" w:semiHidden="0" w:uiPriority="68" w:unhideWhenUsed="0"/>
+    <w:lsdException w:name="Medium Grid 3 Accent 2" w:semiHidden="0" w:uiPriority="69" w:unhideWhenUsed="0"/>
+    <w:lsdException w:name="Dark List Accent 2" w:semiHidden="0" w:uiPriority="70" w:unhideWhenUsed="0"/>
+    <w:lsdException w:name="Colorful Shading Accent 2" w:semiHidden="0" w:uiPriority="71" w:unhideWhenUsed="0"/>
+    <w:lsdException w:name="Colorful List Accent 2" w:semiHidden="0" w:uiPriority="72" w:unhideWhenUsed="0"/>
+    <w:lsdException w:name="Colorful Grid Accent 2" w:semiHidden="0" w:uiPriority="73" w:unhideWhenUsed="0"/>
+    <w:lsdException w:name="Light Shading Accent 3" w:semiHidden="0" w:uiPriority="60" w:unhideWhenUsed="0"/>
+    <w:lsdException w:name="Light List Accent 3" w:semiHidden="0" w:uiPriority="61" w:unhideWhenUsed="0"/>
+    <w:lsdException w:name="Light Grid Accent 3" w:semiHidden="0" w:uiPriority="62" w:unhideWhenUsed="0"/>
+    <w:lsdException w:name="Medium Shading 1 Accent 3" w:semiHidden="0" w:uiPriority="63" w:unhideWhenUsed="0"/>
+    <w:lsdException w:name="Medium Shading 2 Accent 3" w:semiHidden="0" w:uiPriority="64" w:unhideWhenUsed="0"/>
+    <w:lsdException w:name="Medium List 1 Accent 3" w:semiHidden="0" w:uiPriority="65" w:unhideWhenUsed="0"/>
+    <w:lsdException w:name="Medium List 2 Accent 3" w:semiHidden="0" w:uiPriority="66" w:unhideWhenUsed="0"/>
+    <w:lsdException w:name="Medium Grid 1 Accent 3" w:semiHidden="0" w:uiPriority="67" w:unhideWhenUsed="0"/>
+    <w:lsdException w:name="Medium Grid 2 Accent 3" w:semiHidden="0" w:uiPriority="68" w:unhideWhenUsed="0"/>
+    <w:lsdException w:name="Medium Grid 3 Accent 3" w:semiHidden="0" w:uiPriority="69" w:unhideWhenUsed="0"/>
+    <w:lsdException w:name="Dark List Accent 3" w:semiHidden="0" w:uiPriority="70" w:unhideWhenUsed="0"/>
+    <w:lsdException w:name="Colorful Shading Accent 3" w:semiHidden="0" w:uiPriority="71" w:unhideWhenUsed="0"/>
+    <w:lsdException w:name="Colorful List Accent 3" w:semiHidden="0" w:uiPriority="72" w:unhideWhenUsed="0"/>
+    <w:lsdException w:name="Colorful Grid Accent 3" w:semiHidden="0" w:uiPriority="73" w:unhideWhenUsed="0"/>
+    <w:lsdException w:name="Light Shading Accent 4" w:semiHidden="0" w:uiPriority="60" w:unhideWhenUsed="0"/>
+    <w:lsdException w:name="Light List Accent 4" w:semiHidden="0" w:uiPriority="61" w:unhideWhenUsed="0"/>
+    <w:lsdException w:name="Light Grid Accent 4" w:semiHidden="0" w:uiPriority="62" w:unhideWhenUsed="0"/>
+    <w:lsdException w:name="Medium Shading 1 Accent 4" w:semiHidden="0" w:uiPriority="63" w:unhideWhenUsed="0"/>
+    <w:lsdException w:name="Medium Shading 2 Accent 4" w:semiHidden="0" w:uiPriority="64" w:unhideWhenUsed="0"/>
+    <w:lsdException w:name="Medium List 1 Accent 4" w:semiHidden="0" w:uiPriority="65" w:unhideWhenUsed="0"/>
+    <w:lsdException w:name="Medium List 2 Accent 4" w:semiHidden="0" w:uiPriority="66" w:unhideWhenUsed="0"/>
+    <w:lsdException w:name="Medium Grid 1 Accent 4" w:semiHidden="0" w:uiPriority="67" w:unhideWhenUsed="0"/>
+    <w:lsdException w:name="Medium Grid 2 Accent 4" w:semiHidden="0" w:uiPriority="68" w:unhideWhenUsed="0"/>
+    <w:lsdException w:name="Medium Grid 3 Accent 4" w:semiHidden="0" w:uiPriority="69" w:unhideWhenUsed="0"/>
+    <w:lsdException w:name="Dark List Accent 4" w:semiHidden="0" w:uiPriority="70" w:unhideWhenUsed="0"/>
+    <w:lsdException w:name="Colorful Shading Accent 4" w:semiHidden="0" w:uiPriority="71" w:unhideWhenUsed="0"/>
+    <w:lsdException w:name="Colorful List Accent 4" w:semiHidden="0" w:uiPriority="72" w:unhideWhenUsed="0"/>
+    <w:lsdException w:name="Colorful Grid Accent 4" w:semiHidden="0" w:uiPriority="73" w:unhideWhenUsed="0"/>
+    <w:lsdException w:name="Light Shading Accent 5" w:semiHidden="0" w:uiPriority="60" w:unhideWhenUsed="0"/>
+    <w:lsdException w:name="Light List Accent 5" w:semiHidden="0" w:uiPriority="61" w:unhideWhenUsed="0"/>
+    <w:lsdException w:name="Light Grid Accent 5" w:semiHidden="0" w:uiPriority="62" w:unhideWhenUsed="0"/>
+    <w:lsdException w:name="Medium Shading 1 Accent 5" w:semiHidden="0" w:uiPriority="63" w:unhideWhenUsed="0"/>
+    <w:lsdException w:name="Medium Shading 2 Accent 5" w:semiHidden="0" w:uiPriority="64" w:unhideWhenUsed="0"/>
+    <w:lsdException w:name="Medium List 1 Accent 5" w:semiHidden="0" w:uiPriority="65" w:unhideWhenUsed="0"/>
+    <w:lsdException w:name="Medium List 2 Accent 5" w:semiHidden="0" w:uiPriority="66" w:unhideWhenUsed="0"/>
+    <w:lsdException w:name="Medium Grid 1 Accent 5" w:semiHidden="0" w:uiPriority="67" w:unhideWhenUsed="0"/>
+    <w:lsdException w:name="Medium Grid 2 Accent 5" w:semiHidden="0" w:uiPriority="68" w:unhideWhenUsed="0"/>
+    <w:lsdException w:name="Medium Grid 3 Accent 5" w:semiHidden="0" w:uiPriority="69" w:unhideWhenUsed="0"/>
+    <w:lsdException w:name="Dark List Accent 5" w:semiHidden="0" w:uiPriority="70" w:unhideWhenUsed="0"/>
+    <w:lsdException w:name="Colorful Shading Accent 5" w:semiHidden="0" w:uiPriority="71" w:unhideWhenUsed="0"/>
+    <w:lsdException w:name="Colorful List Accent 5" w:semiHidden="0" w:uiPriority="72" w:unhideWhenUsed="0"/>
+    <w:lsdException w:name="Colorful Grid Accent 5" w:semiHidden="0" w:uiPriority="73" w:unhideWhenUsed="0"/>
+    <w:lsdException w:name="Light Shading Accent 6" w:semiHidden="0" w:uiPriority="60" w:unhideWhenUsed="0"/>
+    <w:lsdException w:name="Light List Accent 6" w:semiHidden="0" w:uiPriority="61" w:unhideWhenUsed="0"/>
+    <w:lsdException w:name="Light Grid Accent 6" w:semiHidden="0" w:uiPriority="62" w:unhideWhenUsed="0"/>
+    <w:lsdException w:name="Medium Shading 1 Accent 6" w:semiHidden="0" w:uiPriority="63" w:unhideWhenUsed="0"/>
+    <w:lsdException w:name="Medium Shading 2 Accent 6" w:semiHidden="0" w:uiPriority="64" w:unhideWhenUsed="0"/>
+    <w:lsdException w:name="Medium List 1 Accent 6" w:semiHidden="0" w:uiPriority="65" w:unhideWhenUsed="0"/>
+    <w:lsdException w:name="Medium List 2 Accent 6" w:semiHidden="0" w:uiPriority="66" w:unhideWhenUsed="0"/>
+    <w:lsdException w:name="Medium Grid 1 Accent 6" w:semiHidden="0" w:uiPriority="67" w:unhideWhenUsed="0"/>
+    <w:lsdException w:name="Medium Grid 2 Accent 6" w:semiHidden="0" w:uiPriority="68" w:unhideWhenUsed="0"/>
+    <w:lsdException w:name="Medium Grid 3 Accent 6" w:semiHidden="0" w:uiPriority="69" w:unhideWhenUsed="0"/>
+    <w:lsdException w:name="Dark List Accent 6" w:semiHidden="0" w:uiPriority="70" w:unhideWhenUsed="0"/>
+    <w:lsdException w:name="Colorful Shading Accent 6" w:semiHidden="0" w:uiPriority="71" w:unhideWhenUsed="0"/>
+    <w:lsdException w:name="Colorful List Accent 6" w:semiHidden="0" w:uiPriority="72" w:unhideWhenUsed="0"/>
+    <w:lsdException w:name="Colorful Grid Accent 6" w:semiHidden="0" w:uiPriority="73" w:unhideWhenUsed="0"/>
+    <w:lsdException w:name="Subtle Emphasis" w:semiHidden="0" w:uiPriority="19" w:unhideWhenUsed="0" w:qFormat="1"/>
+    <w:lsdException w:name="Intense Emphasis" w:semiHidden="0" w:uiPriority="21" w:unhideWhenUsed="0" w:qFormat="1"/>
+    <w:lsdException w:name="Subtle Reference" w:semiHidden="0" w:uiPriority="31" w:unhideWhenUsed="0" w:qFormat="1"/>
+    <w:lsdException w:name="Intense Reference" w:semiHidden="0" w:uiPriority="32" w:unhideWhenUsed="0" w:qFormat="1"/>
+    <w:lsdException w:name="Book Title" w:semiHidden="0" w:uiPriority="33" w:unhideWhenUsed="0" w:qFormat="1"/>
+    <w:lsdException w:name="Bibliography" w:uiPriority="37"/>
+    <w:lsdException w:name="TOC Heading" w:uiPriority="39" w:qFormat="1"/>
   </w:latentStyles>
   <w:style w:type="paragraph" w:default="1" w:styleId="Normal">
     <w:name w:val="Normal"/>
@@ -26014,6 +25672,7 @@
       <w:spacing w:after="0" w:line="240" w:lineRule="auto"/>
     </w:pPr>
     <w:tblPr>
+      <w:tblInd w:w="0" w:type="dxa"/>
       <w:tblBorders>
         <w:top w:val="single" w:sz="4" w:space="0" w:color="auto"/>
         <w:left w:val="single" w:sz="4" w:space="0" w:color="auto"/>
@@ -26022,6 +25681,367 @@
         <w:insideH w:val="single" w:sz="4" w:space="0" w:color="auto"/>
         <w:insideV w:val="single" w:sz="4" w:space="0" w:color="auto"/>
       </w:tblBorders>
+      <w:tblCellMar>
+        <w:top w:w="0" w:type="dxa"/>
+        <w:left w:w="108" w:type="dxa"/>
+        <w:bottom w:w="0" w:type="dxa"/>
+        <w:right w:w="108" w:type="dxa"/>
+      </w:tblCellMar>
+    </w:tblPr>
+  </w:style>
+  <w:style w:type="paragraph" w:customStyle="1" w:styleId="Prrafodelista1">
+    <w:name w:val="Párrafo de lista1"/>
+    <w:basedOn w:val="Normal"/>
+    <w:uiPriority w:val="34"/>
+    <w:qFormat/>
+    <w:pPr>
+      <w:ind w:left="720"/>
+      <w:contextualSpacing/>
+    </w:pPr>
+  </w:style>
+  <w:style w:type="paragraph" w:styleId="Encabezado">
+    <w:name w:val="header"/>
+    <w:basedOn w:val="Normal"/>
+    <w:link w:val="EncabezadoCar"/>
+    <w:rsid w:val="00614E54"/>
+    <w:pPr>
+      <w:tabs>
+        <w:tab w:val="center" w:pos="4252"/>
+        <w:tab w:val="right" w:pos="8504"/>
+      </w:tabs>
+      <w:spacing w:after="0" w:line="240" w:lineRule="auto"/>
+    </w:pPr>
+  </w:style>
+  <w:style w:type="character" w:customStyle="1" w:styleId="EncabezadoCar">
+    <w:name w:val="Encabezado Car"/>
+    <w:basedOn w:val="Fuentedeprrafopredeter"/>
+    <w:link w:val="Encabezado"/>
+    <w:rsid w:val="00614E54"/>
+    <w:rPr>
+      <w:rFonts w:asciiTheme="minorHAnsi" w:eastAsiaTheme="minorHAnsi" w:hAnsiTheme="minorHAnsi" w:cstheme="minorBidi"/>
+      <w:sz w:val="22"/>
+      <w:szCs w:val="22"/>
+      <w:lang w:val="es-MX" w:eastAsia="en-US"/>
+    </w:rPr>
+  </w:style>
+  <w:style w:type="paragraph" w:styleId="Piedepgina">
+    <w:name w:val="footer"/>
+    <w:basedOn w:val="Normal"/>
+    <w:link w:val="PiedepginaCar"/>
+    <w:rsid w:val="00614E54"/>
+    <w:pPr>
+      <w:tabs>
+        <w:tab w:val="center" w:pos="4252"/>
+        <w:tab w:val="right" w:pos="8504"/>
+      </w:tabs>
+      <w:spacing w:after="0" w:line="240" w:lineRule="auto"/>
+    </w:pPr>
+  </w:style>
+  <w:style w:type="character" w:customStyle="1" w:styleId="PiedepginaCar">
+    <w:name w:val="Pie de página Car"/>
+    <w:basedOn w:val="Fuentedeprrafopredeter"/>
+    <w:link w:val="Piedepgina"/>
+    <w:rsid w:val="00614E54"/>
+    <w:rPr>
+      <w:rFonts w:asciiTheme="minorHAnsi" w:eastAsiaTheme="minorHAnsi" w:hAnsiTheme="minorHAnsi" w:cstheme="minorBidi"/>
+      <w:sz w:val="22"/>
+      <w:szCs w:val="22"/>
+      <w:lang w:val="es-MX" w:eastAsia="en-US"/>
+    </w:rPr>
+  </w:style>
+  <w:style w:type="paragraph" w:styleId="Prrafodelista">
+    <w:name w:val="List Paragraph"/>
+    <w:basedOn w:val="Normal"/>
+    <w:uiPriority w:val="34"/>
+    <w:qFormat/>
+    <w:rsid w:val="00BA175C"/>
+    <w:pPr>
+      <w:ind w:left="720"/>
+      <w:contextualSpacing/>
+    </w:pPr>
+  </w:style>
+  <w:style w:type="character" w:customStyle="1" w:styleId="Ttulo1Car">
+    <w:name w:val="Título 1 Car"/>
+    <w:basedOn w:val="Fuentedeprrafopredeter"/>
+    <w:link w:val="Ttulo1"/>
+    <w:rsid w:val="002D43E6"/>
+    <w:rPr>
+      <w:rFonts w:asciiTheme="majorHAnsi" w:eastAsiaTheme="majorEastAsia" w:hAnsiTheme="majorHAnsi" w:cstheme="majorBidi"/>
+      <w:color w:val="2E74B5" w:themeColor="accent1" w:themeShade="BF"/>
+      <w:sz w:val="32"/>
+      <w:szCs w:val="32"/>
+      <w:lang w:val="es-MX" w:eastAsia="en-US"/>
+    </w:rPr>
+  </w:style>
+  <w:style w:type="paragraph" w:styleId="Textodeglobo">
+    <w:name w:val="Balloon Text"/>
+    <w:basedOn w:val="Normal"/>
+    <w:link w:val="TextodegloboCar"/>
+    <w:rsid w:val="005E7D2D"/>
+    <w:pPr>
+      <w:spacing w:after="0" w:line="240" w:lineRule="auto"/>
+    </w:pPr>
+    <w:rPr>
+      <w:rFonts w:ascii="Tahoma" w:hAnsi="Tahoma" w:cs="Tahoma"/>
+      <w:sz w:val="16"/>
+      <w:szCs w:val="16"/>
+    </w:rPr>
+  </w:style>
+  <w:style w:type="character" w:customStyle="1" w:styleId="TextodegloboCar">
+    <w:name w:val="Texto de globo Car"/>
+    <w:basedOn w:val="Fuentedeprrafopredeter"/>
+    <w:link w:val="Textodeglobo"/>
+    <w:rsid w:val="005E7D2D"/>
+    <w:rPr>
+      <w:rFonts w:ascii="Tahoma" w:eastAsiaTheme="minorHAnsi" w:hAnsi="Tahoma" w:cs="Tahoma"/>
+      <w:sz w:val="16"/>
+      <w:szCs w:val="16"/>
+      <w:lang w:val="es-MX" w:eastAsia="en-US"/>
+    </w:rPr>
+  </w:style>
+</w:styles>
+</file>
+
+<file path=word/stylesWithEffects.xml><?xml version="1.0" encoding="utf-8"?>
+<w:styles xmlns:wpc="http://schemas.microsoft.com/office/word/2010/wordprocessingCanvas" xmlns:mc="http://schemas.openxmlformats.org/markup-compatibility/2006" xmlns:o="urn:schemas-microsoft-com:office:office" xmlns:r="http://schemas.openxmlformats.org/officeDocument/2006/relationships" xmlns:m="http://schemas.openxmlformats.org/officeDocument/2006/math" xmlns:v="urn:schemas-microsoft-com:vml" xmlns:wp14="http://schemas.microsoft.com/office/word/2010/wordprocessingDrawing" xmlns:wp="http://schemas.openxmlformats.org/drawingml/2006/wordprocessingDrawing" xmlns:w10="urn:schemas-microsoft-com:office:word" xmlns:w="http://schemas.openxmlformats.org/wordprocessingml/2006/main" xmlns:w14="http://schemas.microsoft.com/office/word/2010/wordml" xmlns:wpg="http://schemas.microsoft.com/office/word/2010/wordprocessingGroup" xmlns:wpi="http://schemas.microsoft.com/office/word/2010/wordprocessingInk" xmlns:wne="http://schemas.microsoft.com/office/word/2006/wordml" xmlns:wps="http://schemas.microsoft.com/office/word/2010/wordprocessingShape" mc:Ignorable="w14 wp14">
+  <w:docDefaults>
+    <w:rPrDefault>
+      <w:rPr>
+        <w:rFonts w:ascii="Times New Roman" w:eastAsia="SimSun" w:hAnsi="Times New Roman" w:cs="Times New Roman"/>
+        <w:lang w:val="es-ES" w:eastAsia="es-ES" w:bidi="ar-SA"/>
+      </w:rPr>
+    </w:rPrDefault>
+    <w:pPrDefault>
+      <w:pPr>
+        <w:spacing w:after="160" w:line="259" w:lineRule="auto"/>
+      </w:pPr>
+    </w:pPrDefault>
+  </w:docDefaults>
+  <w:latentStyles w:defLockedState="0" w:defUIPriority="0" w:defSemiHidden="1" w:defUnhideWhenUsed="1" w:defQFormat="0" w:count="267">
+    <w:lsdException w:name="Normal" w:semiHidden="0" w:unhideWhenUsed="0" w:qFormat="1"/>
+    <w:lsdException w:name="heading 1" w:semiHidden="0" w:unhideWhenUsed="0" w:qFormat="1"/>
+    <w:lsdException w:name="heading 2" w:qFormat="1"/>
+    <w:lsdException w:name="heading 3" w:qFormat="1"/>
+    <w:lsdException w:name="heading 4" w:qFormat="1"/>
+    <w:lsdException w:name="heading 5" w:qFormat="1"/>
+    <w:lsdException w:name="heading 6" w:qFormat="1"/>
+    <w:lsdException w:name="heading 7" w:qFormat="1"/>
+    <w:lsdException w:name="heading 8" w:qFormat="1"/>
+    <w:lsdException w:name="heading 9" w:qFormat="1"/>
+    <w:lsdException w:name="caption" w:qFormat="1"/>
+    <w:lsdException w:name="List Number" w:semiHidden="0" w:unhideWhenUsed="0"/>
+    <w:lsdException w:name="List 4" w:semiHidden="0" w:unhideWhenUsed="0"/>
+    <w:lsdException w:name="List 5" w:semiHidden="0" w:unhideWhenUsed="0"/>
+    <w:lsdException w:name="Title" w:semiHidden="0" w:unhideWhenUsed="0" w:qFormat="1"/>
+    <w:lsdException w:name="Default Paragraph Font" w:qFormat="1"/>
+    <w:lsdException w:name="Subtitle" w:semiHidden="0" w:unhideWhenUsed="0" w:qFormat="1"/>
+    <w:lsdException w:name="Salutation" w:semiHidden="0" w:unhideWhenUsed="0"/>
+    <w:lsdException w:name="Date" w:semiHidden="0" w:unhideWhenUsed="0"/>
+    <w:lsdException w:name="Body Text First Indent" w:semiHidden="0" w:unhideWhenUsed="0"/>
+    <w:lsdException w:name="Strong" w:semiHidden="0" w:unhideWhenUsed="0" w:qFormat="1"/>
+    <w:lsdException w:name="Emphasis" w:semiHidden="0" w:unhideWhenUsed="0" w:qFormat="1"/>
+    <w:lsdException w:name="HTML Top of Form" w:uiPriority="99"/>
+    <w:lsdException w:name="HTML Bottom of Form" w:uiPriority="99"/>
+    <w:lsdException w:name="No List" w:uiPriority="99"/>
+    <w:lsdException w:name="Outline List 1" w:uiPriority="99"/>
+    <w:lsdException w:name="Outline List 2" w:uiPriority="99"/>
+    <w:lsdException w:name="Outline List 3" w:uiPriority="99"/>
+    <w:lsdException w:name="Table Grid" w:semiHidden="0" w:uiPriority="59" w:unhideWhenUsed="0"/>
+    <w:lsdException w:name="Placeholder Text" w:uiPriority="99" w:unhideWhenUsed="0"/>
+    <w:lsdException w:name="No Spacing" w:semiHidden="0" w:uiPriority="99" w:unhideWhenUsed="0"/>
+    <w:lsdException w:name="Light Shading" w:semiHidden="0" w:uiPriority="60" w:unhideWhenUsed="0"/>
+    <w:lsdException w:name="Light List" w:semiHidden="0" w:uiPriority="61" w:unhideWhenUsed="0"/>
+    <w:lsdException w:name="Light Grid" w:semiHidden="0" w:uiPriority="62" w:unhideWhenUsed="0"/>
+    <w:lsdException w:name="Medium Shading 1" w:semiHidden="0" w:uiPriority="63" w:unhideWhenUsed="0"/>
+    <w:lsdException w:name="Medium Shading 2" w:semiHidden="0" w:uiPriority="64" w:unhideWhenUsed="0"/>
+    <w:lsdException w:name="Medium List 1" w:semiHidden="0" w:uiPriority="65" w:unhideWhenUsed="0"/>
+    <w:lsdException w:name="Medium List 2" w:semiHidden="0" w:uiPriority="66" w:unhideWhenUsed="0"/>
+    <w:lsdException w:name="Medium Grid 1" w:semiHidden="0" w:uiPriority="67" w:unhideWhenUsed="0"/>
+    <w:lsdException w:name="Medium Grid 2" w:semiHidden="0" w:uiPriority="68" w:unhideWhenUsed="0"/>
+    <w:lsdException w:name="Medium Grid 3" w:semiHidden="0" w:uiPriority="69" w:unhideWhenUsed="0"/>
+    <w:lsdException w:name="Dark List" w:semiHidden="0" w:uiPriority="70" w:unhideWhenUsed="0"/>
+    <w:lsdException w:name="Colorful Shading" w:semiHidden="0" w:uiPriority="71" w:unhideWhenUsed="0"/>
+    <w:lsdException w:name="Colorful List" w:semiHidden="0" w:uiPriority="72" w:unhideWhenUsed="0"/>
+    <w:lsdException w:name="Colorful Grid" w:semiHidden="0" w:uiPriority="73" w:unhideWhenUsed="0"/>
+    <w:lsdException w:name="Light Shading Accent 1" w:semiHidden="0" w:uiPriority="60" w:unhideWhenUsed="0"/>
+    <w:lsdException w:name="Light List Accent 1" w:semiHidden="0" w:uiPriority="61" w:unhideWhenUsed="0"/>
+    <w:lsdException w:name="Light Grid Accent 1" w:semiHidden="0" w:uiPriority="62" w:unhideWhenUsed="0"/>
+    <w:lsdException w:name="Medium Shading 1 Accent 1" w:semiHidden="0" w:uiPriority="63" w:unhideWhenUsed="0"/>
+    <w:lsdException w:name="Medium Shading 2 Accent 1" w:semiHidden="0" w:uiPriority="64" w:unhideWhenUsed="0"/>
+    <w:lsdException w:name="Medium List 1 Accent 1" w:semiHidden="0" w:uiPriority="65" w:unhideWhenUsed="0"/>
+    <w:lsdException w:name="Revision" w:uiPriority="99" w:unhideWhenUsed="0"/>
+    <w:lsdException w:name="List Paragraph" w:semiHidden="0" w:uiPriority="34" w:unhideWhenUsed="0" w:qFormat="1"/>
+    <w:lsdException w:name="Quote" w:semiHidden="0" w:uiPriority="99" w:unhideWhenUsed="0"/>
+    <w:lsdException w:name="Intense Quote" w:semiHidden="0" w:uiPriority="99" w:unhideWhenUsed="0"/>
+    <w:lsdException w:name="Medium List 2 Accent 1" w:semiHidden="0" w:uiPriority="66" w:unhideWhenUsed="0"/>
+    <w:lsdException w:name="Medium Grid 1 Accent 1" w:semiHidden="0" w:uiPriority="67" w:unhideWhenUsed="0"/>
+    <w:lsdException w:name="Medium Grid 2 Accent 1" w:semiHidden="0" w:uiPriority="68" w:unhideWhenUsed="0"/>
+    <w:lsdException w:name="Medium Grid 3 Accent 1" w:semiHidden="0" w:uiPriority="69" w:unhideWhenUsed="0"/>
+    <w:lsdException w:name="Dark List Accent 1" w:semiHidden="0" w:uiPriority="70" w:unhideWhenUsed="0"/>
+    <w:lsdException w:name="Colorful Shading Accent 1" w:semiHidden="0" w:uiPriority="71" w:unhideWhenUsed="0"/>
+    <w:lsdException w:name="Colorful List Accent 1" w:semiHidden="0" w:uiPriority="72" w:unhideWhenUsed="0"/>
+    <w:lsdException w:name="Colorful Grid Accent 1" w:semiHidden="0" w:uiPriority="73" w:unhideWhenUsed="0"/>
+    <w:lsdException w:name="Light Shading Accent 2" w:semiHidden="0" w:uiPriority="60" w:unhideWhenUsed="0"/>
+    <w:lsdException w:name="Light List Accent 2" w:semiHidden="0" w:uiPriority="61" w:unhideWhenUsed="0"/>
+    <w:lsdException w:name="Light Grid Accent 2" w:semiHidden="0" w:uiPriority="62" w:unhideWhenUsed="0"/>
+    <w:lsdException w:name="Medium Shading 1 Accent 2" w:semiHidden="0" w:uiPriority="63" w:unhideWhenUsed="0"/>
+    <w:lsdException w:name="Medium Shading 2 Accent 2" w:semiHidden="0" w:uiPriority="64" w:unhideWhenUsed="0"/>
+    <w:lsdException w:name="Medium List 1 Accent 2" w:semiHidden="0" w:uiPriority="65" w:unhideWhenUsed="0"/>
+    <w:lsdException w:name="Medium List 2 Accent 2" w:semiHidden="0" w:uiPriority="66" w:unhideWhenUsed="0"/>
+    <w:lsdException w:name="Medium Grid 1 Accent 2" w:semiHidden="0" w:uiPriority="67" w:unhideWhenUsed="0"/>
+    <w:lsdException w:name="Medium Grid 2 Accent 2" w:semiHidden="0" w:uiPriority="68" w:unhideWhenUsed="0"/>
+    <w:lsdException w:name="Medium Grid 3 Accent 2" w:semiHidden="0" w:uiPriority="69" w:unhideWhenUsed="0"/>
+    <w:lsdException w:name="Dark List Accent 2" w:semiHidden="0" w:uiPriority="70" w:unhideWhenUsed="0"/>
+    <w:lsdException w:name="Colorful Shading Accent 2" w:semiHidden="0" w:uiPriority="71" w:unhideWhenUsed="0"/>
+    <w:lsdException w:name="Colorful List Accent 2" w:semiHidden="0" w:uiPriority="72" w:unhideWhenUsed="0"/>
+    <w:lsdException w:name="Colorful Grid Accent 2" w:semiHidden="0" w:uiPriority="73" w:unhideWhenUsed="0"/>
+    <w:lsdException w:name="Light Shading Accent 3" w:semiHidden="0" w:uiPriority="60" w:unhideWhenUsed="0"/>
+    <w:lsdException w:name="Light List Accent 3" w:semiHidden="0" w:uiPriority="61" w:unhideWhenUsed="0"/>
+    <w:lsdException w:name="Light Grid Accent 3" w:semiHidden="0" w:uiPriority="62" w:unhideWhenUsed="0"/>
+    <w:lsdException w:name="Medium Shading 1 Accent 3" w:semiHidden="0" w:uiPriority="63" w:unhideWhenUsed="0"/>
+    <w:lsdException w:name="Medium Shading 2 Accent 3" w:semiHidden="0" w:uiPriority="64" w:unhideWhenUsed="0"/>
+    <w:lsdException w:name="Medium List 1 Accent 3" w:semiHidden="0" w:uiPriority="65" w:unhideWhenUsed="0"/>
+    <w:lsdException w:name="Medium List 2 Accent 3" w:semiHidden="0" w:uiPriority="66" w:unhideWhenUsed="0"/>
+    <w:lsdException w:name="Medium Grid 1 Accent 3" w:semiHidden="0" w:uiPriority="67" w:unhideWhenUsed="0"/>
+    <w:lsdException w:name="Medium Grid 2 Accent 3" w:semiHidden="0" w:uiPriority="68" w:unhideWhenUsed="0"/>
+    <w:lsdException w:name="Medium Grid 3 Accent 3" w:semiHidden="0" w:uiPriority="69" w:unhideWhenUsed="0"/>
+    <w:lsdException w:name="Dark List Accent 3" w:semiHidden="0" w:uiPriority="70" w:unhideWhenUsed="0"/>
+    <w:lsdException w:name="Colorful Shading Accent 3" w:semiHidden="0" w:uiPriority="71" w:unhideWhenUsed="0"/>
+    <w:lsdException w:name="Colorful List Accent 3" w:semiHidden="0" w:uiPriority="72" w:unhideWhenUsed="0"/>
+    <w:lsdException w:name="Colorful Grid Accent 3" w:semiHidden="0" w:uiPriority="73" w:unhideWhenUsed="0"/>
+    <w:lsdException w:name="Light Shading Accent 4" w:semiHidden="0" w:uiPriority="60" w:unhideWhenUsed="0"/>
+    <w:lsdException w:name="Light List Accent 4" w:semiHidden="0" w:uiPriority="61" w:unhideWhenUsed="0"/>
+    <w:lsdException w:name="Light Grid Accent 4" w:semiHidden="0" w:uiPriority="62" w:unhideWhenUsed="0"/>
+    <w:lsdException w:name="Medium Shading 1 Accent 4" w:semiHidden="0" w:uiPriority="63" w:unhideWhenUsed="0"/>
+    <w:lsdException w:name="Medium Shading 2 Accent 4" w:semiHidden="0" w:uiPriority="64" w:unhideWhenUsed="0"/>
+    <w:lsdException w:name="Medium List 1 Accent 4" w:semiHidden="0" w:uiPriority="65" w:unhideWhenUsed="0"/>
+    <w:lsdException w:name="Medium List 2 Accent 4" w:semiHidden="0" w:uiPriority="66" w:unhideWhenUsed="0"/>
+    <w:lsdException w:name="Medium Grid 1 Accent 4" w:semiHidden="0" w:uiPriority="67" w:unhideWhenUsed="0"/>
+    <w:lsdException w:name="Medium Grid 2 Accent 4" w:semiHidden="0" w:uiPriority="68" w:unhideWhenUsed="0"/>
+    <w:lsdException w:name="Medium Grid 3 Accent 4" w:semiHidden="0" w:uiPriority="69" w:unhideWhenUsed="0"/>
+    <w:lsdException w:name="Dark List Accent 4" w:semiHidden="0" w:uiPriority="70" w:unhideWhenUsed="0"/>
+    <w:lsdException w:name="Colorful Shading Accent 4" w:semiHidden="0" w:uiPriority="71" w:unhideWhenUsed="0"/>
+    <w:lsdException w:name="Colorful List Accent 4" w:semiHidden="0" w:uiPriority="72" w:unhideWhenUsed="0"/>
+    <w:lsdException w:name="Colorful Grid Accent 4" w:semiHidden="0" w:uiPriority="73" w:unhideWhenUsed="0"/>
+    <w:lsdException w:name="Light Shading Accent 5" w:semiHidden="0" w:uiPriority="60" w:unhideWhenUsed="0"/>
+    <w:lsdException w:name="Light List Accent 5" w:semiHidden="0" w:uiPriority="61" w:unhideWhenUsed="0"/>
+    <w:lsdException w:name="Light Grid Accent 5" w:semiHidden="0" w:uiPriority="62" w:unhideWhenUsed="0"/>
+    <w:lsdException w:name="Medium Shading 1 Accent 5" w:semiHidden="0" w:uiPriority="63" w:unhideWhenUsed="0"/>
+    <w:lsdException w:name="Medium Shading 2 Accent 5" w:semiHidden="0" w:uiPriority="64" w:unhideWhenUsed="0"/>
+    <w:lsdException w:name="Medium List 1 Accent 5" w:semiHidden="0" w:uiPriority="65" w:unhideWhenUsed="0"/>
+    <w:lsdException w:name="Medium List 2 Accent 5" w:semiHidden="0" w:uiPriority="66" w:unhideWhenUsed="0"/>
+    <w:lsdException w:name="Medium Grid 1 Accent 5" w:semiHidden="0" w:uiPriority="67" w:unhideWhenUsed="0"/>
+    <w:lsdException w:name="Medium Grid 2 Accent 5" w:semiHidden="0" w:uiPriority="68" w:unhideWhenUsed="0"/>
+    <w:lsdException w:name="Medium Grid 3 Accent 5" w:semiHidden="0" w:uiPriority="69" w:unhideWhenUsed="0"/>
+    <w:lsdException w:name="Dark List Accent 5" w:semiHidden="0" w:uiPriority="70" w:unhideWhenUsed="0"/>
+    <w:lsdException w:name="Colorful Shading Accent 5" w:semiHidden="0" w:uiPriority="71" w:unhideWhenUsed="0"/>
+    <w:lsdException w:name="Colorful List Accent 5" w:semiHidden="0" w:uiPriority="72" w:unhideWhenUsed="0"/>
+    <w:lsdException w:name="Colorful Grid Accent 5" w:semiHidden="0" w:uiPriority="73" w:unhideWhenUsed="0"/>
+    <w:lsdException w:name="Light Shading Accent 6" w:semiHidden="0" w:uiPriority="60" w:unhideWhenUsed="0"/>
+    <w:lsdException w:name="Light List Accent 6" w:semiHidden="0" w:uiPriority="61" w:unhideWhenUsed="0"/>
+    <w:lsdException w:name="Light Grid Accent 6" w:semiHidden="0" w:uiPriority="62" w:unhideWhenUsed="0"/>
+    <w:lsdException w:name="Medium Shading 1 Accent 6" w:semiHidden="0" w:uiPriority="63" w:unhideWhenUsed="0"/>
+    <w:lsdException w:name="Medium Shading 2 Accent 6" w:semiHidden="0" w:uiPriority="64" w:unhideWhenUsed="0"/>
+    <w:lsdException w:name="Medium List 1 Accent 6" w:semiHidden="0" w:uiPriority="65" w:unhideWhenUsed="0"/>
+    <w:lsdException w:name="Medium List 2 Accent 6" w:semiHidden="0" w:uiPriority="66" w:unhideWhenUsed="0"/>
+    <w:lsdException w:name="Medium Grid 1 Accent 6" w:semiHidden="0" w:uiPriority="67" w:unhideWhenUsed="0"/>
+    <w:lsdException w:name="Medium Grid 2 Accent 6" w:semiHidden="0" w:uiPriority="68" w:unhideWhenUsed="0"/>
+    <w:lsdException w:name="Medium Grid 3 Accent 6" w:semiHidden="0" w:uiPriority="69" w:unhideWhenUsed="0"/>
+    <w:lsdException w:name="Dark List Accent 6" w:semiHidden="0" w:uiPriority="70" w:unhideWhenUsed="0"/>
+    <w:lsdException w:name="Colorful Shading Accent 6" w:semiHidden="0" w:uiPriority="71" w:unhideWhenUsed="0"/>
+    <w:lsdException w:name="Colorful List Accent 6" w:semiHidden="0" w:uiPriority="72" w:unhideWhenUsed="0"/>
+    <w:lsdException w:name="Colorful Grid Accent 6" w:semiHidden="0" w:uiPriority="73" w:unhideWhenUsed="0"/>
+    <w:lsdException w:name="Subtle Emphasis" w:semiHidden="0" w:uiPriority="19" w:unhideWhenUsed="0" w:qFormat="1"/>
+    <w:lsdException w:name="Intense Emphasis" w:semiHidden="0" w:uiPriority="21" w:unhideWhenUsed="0" w:qFormat="1"/>
+    <w:lsdException w:name="Subtle Reference" w:semiHidden="0" w:uiPriority="31" w:unhideWhenUsed="0" w:qFormat="1"/>
+    <w:lsdException w:name="Intense Reference" w:semiHidden="0" w:uiPriority="32" w:unhideWhenUsed="0" w:qFormat="1"/>
+    <w:lsdException w:name="Book Title" w:semiHidden="0" w:uiPriority="33" w:unhideWhenUsed="0" w:qFormat="1"/>
+    <w:lsdException w:name="Bibliography" w:uiPriority="37"/>
+    <w:lsdException w:name="TOC Heading" w:uiPriority="39" w:qFormat="1"/>
+  </w:latentStyles>
+  <w:style w:type="paragraph" w:default="1" w:styleId="Normal">
+    <w:name w:val="Normal"/>
+    <w:qFormat/>
+    <w:pPr>
+      <w:spacing w:after="200" w:line="276" w:lineRule="auto"/>
+    </w:pPr>
+    <w:rPr>
+      <w:rFonts w:asciiTheme="minorHAnsi" w:eastAsiaTheme="minorHAnsi" w:hAnsiTheme="minorHAnsi" w:cstheme="minorBidi"/>
+      <w:sz w:val="22"/>
+      <w:szCs w:val="22"/>
+      <w:lang w:val="es-MX" w:eastAsia="en-US"/>
+    </w:rPr>
+  </w:style>
+  <w:style w:type="paragraph" w:styleId="Ttulo1">
+    <w:name w:val="heading 1"/>
+    <w:basedOn w:val="Normal"/>
+    <w:next w:val="Normal"/>
+    <w:link w:val="Ttulo1Car"/>
+    <w:qFormat/>
+    <w:rsid w:val="002D43E6"/>
+    <w:pPr>
+      <w:keepNext/>
+      <w:keepLines/>
+      <w:spacing w:before="240" w:after="0"/>
+      <w:outlineLvl w:val="0"/>
+    </w:pPr>
+    <w:rPr>
+      <w:rFonts w:asciiTheme="majorHAnsi" w:eastAsiaTheme="majorEastAsia" w:hAnsiTheme="majorHAnsi" w:cstheme="majorBidi"/>
+      <w:color w:val="2E74B5" w:themeColor="accent1" w:themeShade="BF"/>
+      <w:sz w:val="32"/>
+      <w:szCs w:val="32"/>
+    </w:rPr>
+  </w:style>
+  <w:style w:type="character" w:default="1" w:styleId="Fuentedeprrafopredeter">
+    <w:name w:val="Default Paragraph Font"/>
+    <w:uiPriority w:val="1"/>
+    <w:semiHidden/>
+    <w:unhideWhenUsed/>
+  </w:style>
+  <w:style w:type="table" w:default="1" w:styleId="Tablanormal">
+    <w:name w:val="Normal Table"/>
+    <w:uiPriority w:val="99"/>
+    <w:semiHidden/>
+    <w:unhideWhenUsed/>
+    <w:tblPr>
+      <w:tblInd w:w="0" w:type="dxa"/>
+      <w:tblCellMar>
+        <w:top w:w="0" w:type="dxa"/>
+        <w:left w:w="108" w:type="dxa"/>
+        <w:bottom w:w="0" w:type="dxa"/>
+        <w:right w:w="108" w:type="dxa"/>
+      </w:tblCellMar>
+    </w:tblPr>
+  </w:style>
+  <w:style w:type="numbering" w:default="1" w:styleId="Sinlista">
+    <w:name w:val="No List"/>
+    <w:uiPriority w:val="99"/>
+    <w:semiHidden/>
+    <w:unhideWhenUsed/>
+  </w:style>
+  <w:style w:type="table" w:styleId="Tablaconcuadrcula">
+    <w:name w:val="Table Grid"/>
+    <w:basedOn w:val="Tablanormal"/>
+    <w:uiPriority w:val="59"/>
+    <w:pPr>
+      <w:spacing w:after="0" w:line="240" w:lineRule="auto"/>
+    </w:pPr>
+    <w:tblPr>
+      <w:tblInd w:w="0" w:type="dxa"/>
+      <w:tblBorders>
+        <w:top w:val="single" w:sz="4" w:space="0" w:color="auto"/>
+        <w:left w:val="single" w:sz="4" w:space="0" w:color="auto"/>
+        <w:bottom w:val="single" w:sz="4" w:space="0" w:color="auto"/>
+        <w:right w:val="single" w:sz="4" w:space="0" w:color="auto"/>
+        <w:insideH w:val="single" w:sz="4" w:space="0" w:color="auto"/>
+        <w:insideV w:val="single" w:sz="4" w:space="0" w:color="auto"/>
+      </w:tblBorders>
+      <w:tblCellMar>
+        <w:top w:w="0" w:type="dxa"/>
+        <w:left w:w="108" w:type="dxa"/>
+        <w:bottom w:w="0" w:type="dxa"/>
+        <w:right w:w="108" w:type="dxa"/>
+      </w:tblCellMar>
     </w:tblPr>
   </w:style>
   <w:style w:type="paragraph" w:customStyle="1" w:styleId="Prrafodelista1">
@@ -26414,7 +26434,7 @@
 </file>
 
 <file path=customXml/itemProps2.xml><?xml version="1.0" encoding="utf-8"?>
-<ds:datastoreItem xmlns:ds="http://schemas.openxmlformats.org/officeDocument/2006/customXml" ds:itemID="{533CB5D4-A12C-41F7-9EBE-76788AE51E59}">
+<ds:datastoreItem xmlns:ds="http://schemas.openxmlformats.org/officeDocument/2006/customXml" ds:itemID="{756A01FF-8D21-4836-98DD-D269B93BFEF8}">
   <ds:schemaRefs>
     <ds:schemaRef ds:uri="http://schemas.openxmlformats.org/officeDocument/2006/bibliography"/>
   </ds:schemaRefs>

</xml_diff>